<commit_message>
Physics M20C - Updated Lab6 documents
</commit_message>
<xml_diff>
--- a/PHYSM20C/Labs/Lab6/Derivation.docx
+++ b/PHYSM20C/Labs/Lab6/Derivation.docx
@@ -6,14 +6,12 @@
       <w:pPr>
         <w:jc w:val="right"/>
         <w:rPr>
-          <w:b/>
           <w:sz w:val="28"/>
           <w:szCs w:val="28"/>
         </w:rPr>
       </w:pPr>
       <w:r>
         <w:rPr>
-          <w:b/>
           <w:sz w:val="16"/>
           <w:szCs w:val="16"/>
         </w:rPr>
@@ -79,7 +77,7 @@
           <w:noProof/>
         </w:rPr>
         <w:drawing>
-          <wp:inline distT="0" distB="0" distL="0" distR="0">
+          <wp:inline distT="0" distB="0" distL="0" distR="0" wp14:anchorId="3989A89A" wp14:editId="7115E200">
             <wp:extent cx="4538518" cy="3686860"/>
             <wp:effectExtent l="0" t="0" r="0" b="8890"/>
             <wp:docPr id="2" name="Picture 2"/>
@@ -127,6 +125,8 @@
           </wp:inline>
         </w:drawing>
       </w:r>
+      <w:bookmarkStart w:id="0" w:name="_GoBack"/>
+      <w:bookmarkEnd w:id="0"/>
     </w:p>
     <w:p>
       <w:pPr>
@@ -148,9 +148,9 @@
         <w:tblLook w:val="04A0" w:firstRow="1" w:lastRow="0" w:firstColumn="1" w:lastColumn="0" w:noHBand="0" w:noVBand="1"/>
       </w:tblPr>
       <w:tblGrid>
-        <w:gridCol w:w="6835"/>
-        <w:gridCol w:w="360"/>
-        <w:gridCol w:w="3780"/>
+        <w:gridCol w:w="5755"/>
+        <w:gridCol w:w="450"/>
+        <w:gridCol w:w="4770"/>
         <w:gridCol w:w="90"/>
       </w:tblGrid>
       <w:tr>
@@ -161,7 +161,7 @@
         </w:trPr>
         <w:tc>
           <w:tcPr>
-            <w:tcW w:w="6835" w:type="dxa"/>
+            <w:tcW w:w="5755" w:type="dxa"/>
           </w:tcPr>
           <w:p>
             <w:pPr>
@@ -467,18 +467,7 @@
                     <w:sz w:val="16"/>
                     <w:szCs w:val="16"/>
                   </w:rPr>
-                  <m:t>=A</m:t>
-                </m:r>
-                <m:r>
-                  <m:rPr>
-                    <m:sty m:val="bi"/>
-                  </m:rPr>
-                  <w:rPr>
-                    <w:rFonts w:ascii="Cambria Math" w:eastAsiaTheme="minorEastAsia" w:hAnsi="Cambria Math" w:cstheme="minorHAnsi"/>
-                    <w:sz w:val="16"/>
-                    <w:szCs w:val="16"/>
-                  </w:rPr>
-                  <m:t xml:space="preserve">      (EQ 1.1)</m:t>
+                  <m:t>=A      (EQ 1.1)</m:t>
                 </m:r>
               </m:oMath>
             </m:oMathPara>
@@ -496,7 +485,7 @@
         </w:tc>
         <w:tc>
           <w:tcPr>
-            <w:tcW w:w="360" w:type="dxa"/>
+            <w:tcW w:w="450" w:type="dxa"/>
           </w:tcPr>
           <w:p>
             <w:pPr>
@@ -510,7 +499,7 @@
         </w:tc>
         <w:tc>
           <w:tcPr>
-            <w:tcW w:w="3780" w:type="dxa"/>
+            <w:tcW w:w="4770" w:type="dxa"/>
           </w:tcPr>
           <w:p>
             <w:pPr>
@@ -523,19 +512,20 @@
             <w:r>
               <w:rPr>
                 <w:rFonts w:cstheme="minorHAnsi"/>
+                <w:noProof/>
                 <w:sz w:val="16"/>
                 <w:szCs w:val="16"/>
               </w:rPr>
               <w:drawing>
-                <wp:anchor distT="0" distB="0" distL="114300" distR="114300" simplePos="0" relativeHeight="251659264" behindDoc="0" locked="0" layoutInCell="1" allowOverlap="1" wp14:anchorId="6B9A9903" wp14:editId="24ECFD48">
+                <wp:anchor distT="0" distB="0" distL="114300" distR="114300" simplePos="0" relativeHeight="251659264" behindDoc="0" locked="0" layoutInCell="1" allowOverlap="1" wp14:anchorId="570FA14F" wp14:editId="0DAC2DB1">
                   <wp:simplePos x="0" y="0"/>
                   <wp:positionH relativeFrom="margin">
-                    <wp:posOffset>-1905</wp:posOffset>
+                    <wp:posOffset>598170</wp:posOffset>
                   </wp:positionH>
                   <wp:positionV relativeFrom="paragraph">
-                    <wp:posOffset>179070</wp:posOffset>
+                    <wp:posOffset>15240</wp:posOffset>
                   </wp:positionV>
-                  <wp:extent cx="2249424" cy="1828800"/>
+                  <wp:extent cx="2249170" cy="1828800"/>
                   <wp:effectExtent l="0" t="0" r="0" b="0"/>
                   <wp:wrapSquare wrapText="bothSides"/>
                   <wp:docPr id="1" name="Picture 1"/>
@@ -564,7 +554,7 @@
                         <pic:spPr>
                           <a:xfrm>
                             <a:off x="0" y="0"/>
-                            <a:ext cx="2249424" cy="1828800"/>
+                            <a:ext cx="2249170" cy="1828800"/>
                           </a:xfrm>
                           <a:prstGeom prst="rect">
                             <a:avLst/>
@@ -593,7 +583,7 @@
         </w:trPr>
         <w:tc>
           <w:tcPr>
-            <w:tcW w:w="6835" w:type="dxa"/>
+            <w:tcW w:w="5755" w:type="dxa"/>
           </w:tcPr>
           <w:p>
             <w:pPr>
@@ -607,7 +597,7 @@
         </w:tc>
         <w:tc>
           <w:tcPr>
-            <w:tcW w:w="360" w:type="dxa"/>
+            <w:tcW w:w="450" w:type="dxa"/>
           </w:tcPr>
           <w:p>
             <w:pPr>
@@ -621,7 +611,7 @@
         </w:tc>
         <w:tc>
           <w:tcPr>
-            <w:tcW w:w="3780" w:type="dxa"/>
+            <w:tcW w:w="4770" w:type="dxa"/>
           </w:tcPr>
           <w:p>
             <w:pPr>
@@ -642,7 +632,7 @@
         </w:trPr>
         <w:tc>
           <w:tcPr>
-            <w:tcW w:w="6835" w:type="dxa"/>
+            <w:tcW w:w="5755" w:type="dxa"/>
           </w:tcPr>
           <w:p>
             <w:pPr>
@@ -964,6 +954,15 @@
               </w:rPr>
               <w:t>the relationship between the apex, external angles of refraction, and the angle of deviation.</w:t>
             </w:r>
+          </w:p>
+          <w:p>
+            <w:pPr>
+              <w:rPr>
+                <w:rFonts w:eastAsiaTheme="minorEastAsia" w:cstheme="minorHAnsi"/>
+                <w:sz w:val="16"/>
+                <w:szCs w:val="16"/>
+              </w:rPr>
+            </w:pPr>
           </w:p>
           <w:p>
             <w:pPr>
@@ -1396,23 +1395,7 @@
                     <w:sz w:val="16"/>
                     <w:szCs w:val="16"/>
                   </w:rPr>
-                  <m:t xml:space="preserve">    (Use </m:t>
-                </m:r>
-                <m:r>
-                  <w:rPr>
-                    <w:rFonts w:ascii="Cambria Math" w:eastAsiaTheme="minorEastAsia" w:hAnsi="Cambria Math" w:cstheme="minorHAnsi"/>
-                    <w:sz w:val="16"/>
-                    <w:szCs w:val="16"/>
-                  </w:rPr>
-                  <m:t>EQ 1.1</m:t>
-                </m:r>
-                <m:r>
-                  <w:rPr>
-                    <w:rFonts w:ascii="Cambria Math" w:eastAsiaTheme="minorEastAsia" w:hAnsi="Cambria Math" w:cstheme="minorHAnsi"/>
-                    <w:sz w:val="16"/>
-                    <w:szCs w:val="16"/>
-                  </w:rPr>
-                  <m:t>)</m:t>
+                  <m:t xml:space="preserve">    (Use EQ 1.1)</m:t>
                 </m:r>
               </m:oMath>
             </m:oMathPara>
@@ -1568,13 +1551,11 @@
                 </m:r>
               </m:oMath>
             </m:oMathPara>
-            <w:bookmarkStart w:id="0" w:name="_GoBack"/>
-            <w:bookmarkEnd w:id="0"/>
           </w:p>
         </w:tc>
         <w:tc>
           <w:tcPr>
-            <w:tcW w:w="360" w:type="dxa"/>
+            <w:tcW w:w="450" w:type="dxa"/>
           </w:tcPr>
           <w:p>
             <w:pPr>
@@ -1588,7 +1569,7 @@
         </w:tc>
         <w:tc>
           <w:tcPr>
-            <w:tcW w:w="3780" w:type="dxa"/>
+            <w:tcW w:w="4770" w:type="dxa"/>
           </w:tcPr>
           <w:p>
             <w:pPr>
@@ -1601,13 +1582,22 @@
             <w:r>
               <w:rPr>
                 <w:rFonts w:cstheme="minorHAnsi"/>
+                <w:noProof/>
                 <w:sz w:val="16"/>
                 <w:szCs w:val="16"/>
               </w:rPr>
               <w:drawing>
-                <wp:inline distT="0" distB="0" distL="0" distR="0" wp14:anchorId="67AAB004" wp14:editId="16367FF6">
+                <wp:anchor distT="0" distB="0" distL="114300" distR="114300" simplePos="0" relativeHeight="251660288" behindDoc="0" locked="0" layoutInCell="1" allowOverlap="1" wp14:anchorId="4D9E1AD0" wp14:editId="4577711C">
+                  <wp:simplePos x="0" y="0"/>
+                  <wp:positionH relativeFrom="column">
+                    <wp:posOffset>598170</wp:posOffset>
+                  </wp:positionH>
+                  <wp:positionV relativeFrom="paragraph">
+                    <wp:posOffset>0</wp:posOffset>
+                  </wp:positionV>
                   <wp:extent cx="2249424" cy="1828800"/>
                   <wp:effectExtent l="0" t="0" r="0" b="0"/>
+                  <wp:wrapSquare wrapText="bothSides"/>
                   <wp:docPr id="3" name="Picture 3"/>
                   <wp:cNvGraphicFramePr>
                     <a:graphicFrameLocks xmlns:a="http://schemas.openxmlformats.org/drawingml/2006/main" noChangeAspect="1"/>
@@ -1620,7 +1610,13 @@
                           <pic:cNvPicPr/>
                         </pic:nvPicPr>
                         <pic:blipFill>
-                          <a:blip r:embed="rId7"/>
+                          <a:blip r:embed="rId7" cstate="print">
+                            <a:extLst>
+                              <a:ext uri="{28A0092B-C50C-407E-A947-70E740481C1C}">
+                                <a14:useLocalDpi xmlns:a14="http://schemas.microsoft.com/office/drawing/2010/main" val="0"/>
+                              </a:ext>
+                            </a:extLst>
+                          </a:blip>
                           <a:stretch>
                             <a:fillRect/>
                           </a:stretch>
@@ -1637,7 +1633,7 @@
                       </pic:pic>
                     </a:graphicData>
                   </a:graphic>
-                </wp:inline>
+                </wp:anchor>
               </w:drawing>
             </w:r>
           </w:p>
@@ -1649,7 +1645,65 @@
         </w:trPr>
         <w:tc>
           <w:tcPr>
-            <w:tcW w:w="6835" w:type="dxa"/>
+            <w:tcW w:w="5755" w:type="dxa"/>
+          </w:tcPr>
+          <w:p>
+            <w:pPr>
+              <w:jc w:val="center"/>
+              <w:rPr>
+                <w:rFonts w:ascii="Calibri" w:eastAsia="Calibri" w:hAnsi="Calibri" w:cs="Times New Roman"/>
+                <w:sz w:val="16"/>
+                <w:szCs w:val="16"/>
+              </w:rPr>
+            </w:pPr>
+          </w:p>
+        </w:tc>
+        <w:tc>
+          <w:tcPr>
+            <w:tcW w:w="450" w:type="dxa"/>
+          </w:tcPr>
+          <w:p>
+            <w:pPr>
+              <w:rPr>
+                <w:rFonts w:cstheme="minorHAnsi"/>
+                <w:sz w:val="16"/>
+                <w:szCs w:val="16"/>
+              </w:rPr>
+            </w:pPr>
+          </w:p>
+        </w:tc>
+        <w:tc>
+          <w:tcPr>
+            <w:tcW w:w="4860" w:type="dxa"/>
+            <w:gridSpan w:val="2"/>
+          </w:tcPr>
+          <w:p>
+            <w:pPr>
+              <w:jc w:val="right"/>
+              <w:rPr>
+                <w:rFonts w:cstheme="minorHAnsi"/>
+                <w:sz w:val="16"/>
+                <w:szCs w:val="16"/>
+              </w:rPr>
+            </w:pPr>
+            <w:r>
+              <w:rPr>
+                <w:rFonts w:cstheme="minorHAnsi"/>
+                <w:sz w:val="16"/>
+                <w:szCs w:val="16"/>
+              </w:rPr>
+              <w:t>Jared Fowler</w:t>
+            </w:r>
+          </w:p>
+        </w:tc>
+      </w:tr>
+      <w:tr>
+        <w:trPr>
+          <w:trHeight w:val="517"/>
+        </w:trPr>
+        <w:tc>
+          <w:tcPr>
+            <w:tcW w:w="5755" w:type="dxa"/>
           </w:tcPr>
           <w:p>
             <w:pPr>
@@ -1992,7 +2046,7 @@
         </w:tc>
         <w:tc>
           <w:tcPr>
-            <w:tcW w:w="360" w:type="dxa"/>
+            <w:tcW w:w="450" w:type="dxa"/>
           </w:tcPr>
           <w:p>
             <w:pPr>
@@ -2006,7 +2060,7 @@
         </w:tc>
         <w:tc>
           <w:tcPr>
-            <w:tcW w:w="3870" w:type="dxa"/>
+            <w:tcW w:w="4860" w:type="dxa"/>
             <w:gridSpan w:val="2"/>
           </w:tcPr>
           <w:p>
@@ -2219,7 +2273,7 @@
         </w:trPr>
         <w:tc>
           <w:tcPr>
-            <w:tcW w:w="6835" w:type="dxa"/>
+            <w:tcW w:w="5755" w:type="dxa"/>
           </w:tcPr>
           <w:p>
             <w:pPr>
@@ -2233,7 +2287,7 @@
         </w:tc>
         <w:tc>
           <w:tcPr>
-            <w:tcW w:w="360" w:type="dxa"/>
+            <w:tcW w:w="450" w:type="dxa"/>
           </w:tcPr>
           <w:p>
             <w:pPr>
@@ -2247,7 +2301,7 @@
         </w:tc>
         <w:tc>
           <w:tcPr>
-            <w:tcW w:w="3870" w:type="dxa"/>
+            <w:tcW w:w="4860" w:type="dxa"/>
             <w:gridSpan w:val="2"/>
           </w:tcPr>
           <w:p>
@@ -2267,7 +2321,7 @@
         </w:trPr>
         <w:tc>
           <w:tcPr>
-            <w:tcW w:w="6835" w:type="dxa"/>
+            <w:tcW w:w="5755" w:type="dxa"/>
           </w:tcPr>
           <w:p>
             <w:pPr>
@@ -2497,7 +2551,7 @@
         </w:tc>
         <w:tc>
           <w:tcPr>
-            <w:tcW w:w="360" w:type="dxa"/>
+            <w:tcW w:w="450" w:type="dxa"/>
           </w:tcPr>
           <w:p>
             <w:pPr>
@@ -2511,7 +2565,7 @@
         </w:tc>
         <w:tc>
           <w:tcPr>
-            <w:tcW w:w="3870" w:type="dxa"/>
+            <w:tcW w:w="4860" w:type="dxa"/>
             <w:gridSpan w:val="2"/>
           </w:tcPr>
           <w:p>
@@ -2557,7 +2611,7 @@
         </w:trPr>
         <w:tc>
           <w:tcPr>
-            <w:tcW w:w="6835" w:type="dxa"/>
+            <w:tcW w:w="5755" w:type="dxa"/>
           </w:tcPr>
           <w:p>
             <w:pPr>
@@ -2571,7 +2625,7 @@
         </w:tc>
         <w:tc>
           <w:tcPr>
-            <w:tcW w:w="360" w:type="dxa"/>
+            <w:tcW w:w="450" w:type="dxa"/>
           </w:tcPr>
           <w:p>
             <w:pPr>
@@ -2585,7 +2639,7 @@
         </w:tc>
         <w:tc>
           <w:tcPr>
-            <w:tcW w:w="3870" w:type="dxa"/>
+            <w:tcW w:w="4860" w:type="dxa"/>
             <w:gridSpan w:val="2"/>
           </w:tcPr>
           <w:p>
@@ -2605,7 +2659,7 @@
         </w:trPr>
         <w:tc>
           <w:tcPr>
-            <w:tcW w:w="6835" w:type="dxa"/>
+            <w:tcW w:w="5755" w:type="dxa"/>
           </w:tcPr>
           <w:p>
             <w:pPr>
@@ -2690,15 +2744,7 @@
                     <w:sz w:val="16"/>
                     <w:szCs w:val="16"/>
                   </w:rPr>
-                  <m:t>=</m:t>
-                </m:r>
-                <m:r>
-                  <w:rPr>
-                    <w:rFonts w:ascii="Cambria Math" w:hAnsi="Cambria Math" w:cstheme="minorHAnsi"/>
-                    <w:sz w:val="16"/>
-                    <w:szCs w:val="16"/>
-                  </w:rPr>
-                  <m:t>0</m:t>
+                  <m:t>=0</m:t>
                 </m:r>
               </m:oMath>
             </m:oMathPara>
@@ -2706,7 +2752,7 @@
         </w:tc>
         <w:tc>
           <w:tcPr>
-            <w:tcW w:w="360" w:type="dxa"/>
+            <w:tcW w:w="450" w:type="dxa"/>
           </w:tcPr>
           <w:p>
             <w:pPr>
@@ -2720,7 +2766,7 @@
         </w:tc>
         <w:tc>
           <w:tcPr>
-            <w:tcW w:w="3870" w:type="dxa"/>
+            <w:tcW w:w="4860" w:type="dxa"/>
             <w:gridSpan w:val="2"/>
           </w:tcPr>
           <w:p>
@@ -2748,7 +2794,7 @@
         </w:trPr>
         <w:tc>
           <w:tcPr>
-            <w:tcW w:w="6835" w:type="dxa"/>
+            <w:tcW w:w="5755" w:type="dxa"/>
           </w:tcPr>
           <w:p>
             <w:pPr>
@@ -2762,7 +2808,7 @@
         </w:tc>
         <w:tc>
           <w:tcPr>
-            <w:tcW w:w="360" w:type="dxa"/>
+            <w:tcW w:w="450" w:type="dxa"/>
           </w:tcPr>
           <w:p>
             <w:pPr>
@@ -2776,7 +2822,7 @@
         </w:tc>
         <w:tc>
           <w:tcPr>
-            <w:tcW w:w="3870" w:type="dxa"/>
+            <w:tcW w:w="4860" w:type="dxa"/>
             <w:gridSpan w:val="2"/>
           </w:tcPr>
           <w:p>
@@ -2796,7 +2842,7 @@
         </w:trPr>
         <w:tc>
           <w:tcPr>
-            <w:tcW w:w="6835" w:type="dxa"/>
+            <w:tcW w:w="5755" w:type="dxa"/>
           </w:tcPr>
           <w:p>
             <w:pPr>
@@ -3063,7 +3109,7 @@
         </w:tc>
         <w:tc>
           <w:tcPr>
-            <w:tcW w:w="360" w:type="dxa"/>
+            <w:tcW w:w="450" w:type="dxa"/>
           </w:tcPr>
           <w:p>
             <w:pPr>
@@ -3077,7 +3123,7 @@
         </w:tc>
         <w:tc>
           <w:tcPr>
-            <w:tcW w:w="3870" w:type="dxa"/>
+            <w:tcW w:w="4860" w:type="dxa"/>
             <w:gridSpan w:val="2"/>
           </w:tcPr>
           <w:p>
@@ -3189,7 +3235,7 @@
         </w:trPr>
         <w:tc>
           <w:tcPr>
-            <w:tcW w:w="6835" w:type="dxa"/>
+            <w:tcW w:w="5755" w:type="dxa"/>
           </w:tcPr>
           <w:p>
             <w:pPr>
@@ -3203,7 +3249,7 @@
         </w:tc>
         <w:tc>
           <w:tcPr>
-            <w:tcW w:w="360" w:type="dxa"/>
+            <w:tcW w:w="450" w:type="dxa"/>
           </w:tcPr>
           <w:p>
             <w:pPr>
@@ -3217,7 +3263,7 @@
         </w:tc>
         <w:tc>
           <w:tcPr>
-            <w:tcW w:w="3870" w:type="dxa"/>
+            <w:tcW w:w="4860" w:type="dxa"/>
             <w:gridSpan w:val="2"/>
           </w:tcPr>
           <w:p>
@@ -3237,7 +3283,7 @@
         </w:trPr>
         <w:tc>
           <w:tcPr>
-            <w:tcW w:w="6835" w:type="dxa"/>
+            <w:tcW w:w="5755" w:type="dxa"/>
           </w:tcPr>
           <w:p>
             <w:pPr>
@@ -3379,18 +3425,7 @@
                     <w:sz w:val="16"/>
                     <w:szCs w:val="16"/>
                   </w:rPr>
-                  <m:t>=-</m:t>
-                </m:r>
-                <m:r>
-                  <m:rPr>
-                    <m:sty m:val="bi"/>
-                  </m:rPr>
-                  <w:rPr>
-                    <w:rFonts w:ascii="Cambria Math" w:hAnsi="Cambria Math" w:cstheme="minorHAnsi"/>
-                    <w:sz w:val="16"/>
-                    <w:szCs w:val="16"/>
-                  </w:rPr>
-                  <m:t>1</m:t>
+                  <m:t>=-1</m:t>
                 </m:r>
               </m:oMath>
             </m:oMathPara>
@@ -3398,7 +3433,7 @@
         </w:tc>
         <w:tc>
           <w:tcPr>
-            <w:tcW w:w="360" w:type="dxa"/>
+            <w:tcW w:w="450" w:type="dxa"/>
           </w:tcPr>
           <w:p>
             <w:pPr>
@@ -3412,7 +3447,7 @@
         </w:tc>
         <w:tc>
           <w:tcPr>
-            <w:tcW w:w="3870" w:type="dxa"/>
+            <w:tcW w:w="4860" w:type="dxa"/>
             <w:gridSpan w:val="2"/>
           </w:tcPr>
           <w:p>
@@ -3442,7 +3477,7 @@
         </w:trPr>
         <w:tc>
           <w:tcPr>
-            <w:tcW w:w="6835" w:type="dxa"/>
+            <w:tcW w:w="5755" w:type="dxa"/>
           </w:tcPr>
           <w:p>
             <w:pPr>
@@ -3457,7 +3492,7 @@
         </w:tc>
         <w:tc>
           <w:tcPr>
-            <w:tcW w:w="360" w:type="dxa"/>
+            <w:tcW w:w="450" w:type="dxa"/>
           </w:tcPr>
           <w:p>
             <w:pPr>
@@ -3471,7 +3506,7 @@
         </w:tc>
         <w:tc>
           <w:tcPr>
-            <w:tcW w:w="3870" w:type="dxa"/>
+            <w:tcW w:w="4860" w:type="dxa"/>
             <w:gridSpan w:val="2"/>
           </w:tcPr>
           <w:p>
@@ -3492,7 +3527,7 @@
         </w:trPr>
         <w:tc>
           <w:tcPr>
-            <w:tcW w:w="6835" w:type="dxa"/>
+            <w:tcW w:w="5755" w:type="dxa"/>
           </w:tcPr>
           <w:p>
             <w:pPr>
@@ -3591,15 +3626,7 @@
                         <w:sz w:val="16"/>
                         <w:szCs w:val="16"/>
                       </w:rPr>
-                      <m:t xml:space="preserve">n </m:t>
-                    </m:r>
-                    <m:r>
-                      <w:rPr>
-                        <w:rFonts w:ascii="Cambria Math" w:eastAsia="Calibri" w:hAnsi="Cambria Math" w:cstheme="minorHAnsi"/>
-                        <w:sz w:val="16"/>
-                        <w:szCs w:val="16"/>
-                      </w:rPr>
-                      <m:t>sin</m:t>
+                      <m:t>n sin</m:t>
                     </m:r>
                     <m:sSub>
                       <m:sSubPr>
@@ -3681,23 +3708,7 @@
                     <w:sz w:val="16"/>
                     <w:szCs w:val="16"/>
                   </w:rPr>
-                  <m:t>→</m:t>
-                </m:r>
-                <m:r>
-                  <w:rPr>
-                    <w:rFonts w:ascii="Cambria Math" w:eastAsia="Calibri" w:hAnsi="Cambria Math" w:cstheme="minorHAnsi"/>
-                    <w:sz w:val="16"/>
-                    <w:szCs w:val="16"/>
-                  </w:rPr>
-                  <m:t xml:space="preserve">n </m:t>
-                </m:r>
-                <m:r>
-                  <w:rPr>
-                    <w:rFonts w:ascii="Cambria Math" w:eastAsia="Calibri" w:hAnsi="Cambria Math" w:cstheme="minorHAnsi"/>
-                    <w:sz w:val="16"/>
-                    <w:szCs w:val="16"/>
-                  </w:rPr>
-                  <m:t>cos</m:t>
+                  <m:t>→n cos</m:t>
                 </m:r>
                 <m:sSub>
                   <m:sSubPr>
@@ -3977,7 +3988,7 @@
         </w:tc>
         <w:tc>
           <w:tcPr>
-            <w:tcW w:w="360" w:type="dxa"/>
+            <w:tcW w:w="450" w:type="dxa"/>
           </w:tcPr>
           <w:p>
             <w:pPr>
@@ -3991,7 +4002,7 @@
         </w:tc>
         <w:tc>
           <w:tcPr>
-            <w:tcW w:w="3870" w:type="dxa"/>
+            <w:tcW w:w="4860" w:type="dxa"/>
             <w:gridSpan w:val="2"/>
           </w:tcPr>
           <w:p>
@@ -4078,7 +4089,7 @@
         </w:trPr>
         <w:tc>
           <w:tcPr>
-            <w:tcW w:w="6835" w:type="dxa"/>
+            <w:tcW w:w="5755" w:type="dxa"/>
           </w:tcPr>
           <w:p>
             <w:pPr>
@@ -4093,7 +4104,7 @@
         </w:tc>
         <w:tc>
           <w:tcPr>
-            <w:tcW w:w="360" w:type="dxa"/>
+            <w:tcW w:w="450" w:type="dxa"/>
           </w:tcPr>
           <w:p>
             <w:pPr>
@@ -4107,7 +4118,7 @@
         </w:tc>
         <w:tc>
           <w:tcPr>
-            <w:tcW w:w="3870" w:type="dxa"/>
+            <w:tcW w:w="4860" w:type="dxa"/>
             <w:gridSpan w:val="2"/>
           </w:tcPr>
           <w:p>
@@ -4128,7 +4139,7 @@
         </w:trPr>
         <w:tc>
           <w:tcPr>
-            <w:tcW w:w="6835" w:type="dxa"/>
+            <w:tcW w:w="5755" w:type="dxa"/>
           </w:tcPr>
           <w:p>
             <w:pPr>
@@ -4144,556 +4155,6 @@
                 <m:jc m:val="right"/>
               </m:oMathParaPr>
               <m:oMath>
-                <m:f>
-                  <m:fPr>
-                    <m:ctrlPr>
-                      <w:rPr>
-                        <w:rFonts w:ascii="Cambria Math" w:eastAsia="Calibri" w:hAnsi="Cambria Math" w:cstheme="minorHAnsi"/>
-                        <w:b/>
-                        <w:i/>
-                        <w:sz w:val="16"/>
-                        <w:szCs w:val="16"/>
-                      </w:rPr>
-                    </m:ctrlPr>
-                  </m:fPr>
-                  <m:num>
-                    <m:r>
-                      <m:rPr>
-                        <m:sty m:val="bi"/>
-                      </m:rPr>
-                      <w:rPr>
-                        <w:rFonts w:ascii="Cambria Math" w:eastAsia="Calibri" w:hAnsi="Cambria Math" w:cstheme="minorHAnsi"/>
-                        <w:sz w:val="16"/>
-                        <w:szCs w:val="16"/>
-                      </w:rPr>
-                      <m:t>d</m:t>
-                    </m:r>
-                    <m:sSub>
-                      <m:sSubPr>
-                        <m:ctrlPr>
-                          <w:rPr>
-                            <w:rFonts w:ascii="Cambria Math" w:eastAsia="Calibri" w:hAnsi="Cambria Math" w:cstheme="minorHAnsi"/>
-                            <w:b/>
-                            <w:i/>
-                            <w:sz w:val="16"/>
-                            <w:szCs w:val="16"/>
-                          </w:rPr>
-                        </m:ctrlPr>
-                      </m:sSubPr>
-                      <m:e>
-                        <m:r>
-                          <m:rPr>
-                            <m:sty m:val="bi"/>
-                          </m:rPr>
-                          <w:rPr>
-                            <w:rFonts w:ascii="Cambria Math" w:eastAsia="Calibri" w:hAnsi="Cambria Math" w:cstheme="minorHAnsi"/>
-                            <w:sz w:val="16"/>
-                            <w:szCs w:val="16"/>
-                          </w:rPr>
-                          <m:t>θ</m:t>
-                        </m:r>
-                      </m:e>
-                      <m:sub>
-                        <m:r>
-                          <m:rPr>
-                            <m:sty m:val="bi"/>
-                          </m:rPr>
-                          <w:rPr>
-                            <w:rFonts w:ascii="Cambria Math" w:eastAsia="Calibri" w:hAnsi="Cambria Math" w:cstheme="minorHAnsi"/>
-                            <w:sz w:val="16"/>
-                            <w:szCs w:val="16"/>
-                          </w:rPr>
-                          <m:t>3</m:t>
-                        </m:r>
-                      </m:sub>
-                    </m:sSub>
-                  </m:num>
-                  <m:den>
-                    <m:r>
-                      <m:rPr>
-                        <m:sty m:val="bi"/>
-                      </m:rPr>
-                      <w:rPr>
-                        <w:rFonts w:ascii="Cambria Math" w:eastAsia="Calibri" w:hAnsi="Cambria Math" w:cstheme="minorHAnsi"/>
-                        <w:sz w:val="16"/>
-                        <w:szCs w:val="16"/>
-                      </w:rPr>
-                      <m:t>d</m:t>
-                    </m:r>
-                    <m:sSub>
-                      <m:sSubPr>
-                        <m:ctrlPr>
-                          <w:rPr>
-                            <w:rFonts w:ascii="Cambria Math" w:eastAsia="Calibri" w:hAnsi="Cambria Math" w:cstheme="minorHAnsi"/>
-                            <w:b/>
-                            <w:i/>
-                            <w:sz w:val="16"/>
-                            <w:szCs w:val="16"/>
-                          </w:rPr>
-                        </m:ctrlPr>
-                      </m:sSubPr>
-                      <m:e>
-                        <m:r>
-                          <m:rPr>
-                            <m:sty m:val="bi"/>
-                          </m:rPr>
-                          <w:rPr>
-                            <w:rFonts w:ascii="Cambria Math" w:eastAsia="Calibri" w:hAnsi="Cambria Math" w:cstheme="minorHAnsi"/>
-                            <w:sz w:val="16"/>
-                            <w:szCs w:val="16"/>
-                          </w:rPr>
-                          <m:t>θ</m:t>
-                        </m:r>
-                      </m:e>
-                      <m:sub>
-                        <m:r>
-                          <m:rPr>
-                            <m:sty m:val="bi"/>
-                          </m:rPr>
-                          <w:rPr>
-                            <w:rFonts w:ascii="Cambria Math" w:eastAsia="Calibri" w:hAnsi="Cambria Math" w:cstheme="minorHAnsi"/>
-                            <w:sz w:val="16"/>
-                            <w:szCs w:val="16"/>
-                          </w:rPr>
-                          <m:t>1</m:t>
-                        </m:r>
-                      </m:sub>
-                    </m:sSub>
-                  </m:den>
-                </m:f>
-                <m:r>
-                  <m:rPr>
-                    <m:sty m:val="bi"/>
-                  </m:rPr>
-                  <w:rPr>
-                    <w:rFonts w:ascii="Cambria Math" w:eastAsia="Calibri" w:hAnsi="Cambria Math" w:cstheme="minorHAnsi"/>
-                    <w:sz w:val="16"/>
-                    <w:szCs w:val="16"/>
-                  </w:rPr>
-                  <m:t>=</m:t>
-                </m:r>
-                <m:r>
-                  <m:rPr>
-                    <m:sty m:val="bi"/>
-                  </m:rPr>
-                  <w:rPr>
-                    <w:rFonts w:ascii="Cambria Math" w:eastAsia="Calibri" w:hAnsi="Cambria Math" w:cstheme="minorHAnsi"/>
-                    <w:sz w:val="16"/>
-                    <w:szCs w:val="16"/>
-                  </w:rPr>
-                  <m:t>-</m:t>
-                </m:r>
-                <m:f>
-                  <m:fPr>
-                    <m:ctrlPr>
-                      <w:rPr>
-                        <w:rFonts w:ascii="Cambria Math" w:eastAsia="Calibri" w:hAnsi="Cambria Math" w:cstheme="minorHAnsi"/>
-                        <w:b/>
-                        <w:i/>
-                        <w:sz w:val="16"/>
-                        <w:szCs w:val="16"/>
-                      </w:rPr>
-                    </m:ctrlPr>
-                  </m:fPr>
-                  <m:num>
-                    <m:r>
-                      <m:rPr>
-                        <m:sty m:val="bi"/>
-                      </m:rPr>
-                      <w:rPr>
-                        <w:rFonts w:ascii="Cambria Math" w:eastAsia="Calibri" w:hAnsi="Cambria Math" w:cstheme="minorHAnsi"/>
-                        <w:sz w:val="16"/>
-                        <w:szCs w:val="16"/>
-                      </w:rPr>
-                      <m:t>cos</m:t>
-                    </m:r>
-                    <m:sSub>
-                      <m:sSubPr>
-                        <m:ctrlPr>
-                          <w:rPr>
-                            <w:rFonts w:ascii="Cambria Math" w:eastAsia="Calibri" w:hAnsi="Cambria Math" w:cstheme="minorHAnsi"/>
-                            <w:b/>
-                            <w:i/>
-                            <w:sz w:val="16"/>
-                            <w:szCs w:val="16"/>
-                          </w:rPr>
-                        </m:ctrlPr>
-                      </m:sSubPr>
-                      <m:e>
-                        <m:r>
-                          <m:rPr>
-                            <m:sty m:val="bi"/>
-                          </m:rPr>
-                          <w:rPr>
-                            <w:rFonts w:ascii="Cambria Math" w:eastAsia="Calibri" w:hAnsi="Cambria Math" w:cstheme="minorHAnsi"/>
-                            <w:sz w:val="16"/>
-                            <w:szCs w:val="16"/>
-                          </w:rPr>
-                          <m:t>θ</m:t>
-                        </m:r>
-                      </m:e>
-                      <m:sub>
-                        <m:r>
-                          <m:rPr>
-                            <m:sty m:val="bi"/>
-                          </m:rPr>
-                          <w:rPr>
-                            <w:rFonts w:ascii="Cambria Math" w:eastAsia="Calibri" w:hAnsi="Cambria Math" w:cstheme="minorHAnsi"/>
-                            <w:sz w:val="16"/>
-                            <w:szCs w:val="16"/>
-                          </w:rPr>
-                          <m:t>4</m:t>
-                        </m:r>
-                      </m:sub>
-                    </m:sSub>
-                  </m:num>
-                  <m:den>
-                    <m:r>
-                      <m:rPr>
-                        <m:sty m:val="bi"/>
-                      </m:rPr>
-                      <w:rPr>
-                        <w:rFonts w:ascii="Cambria Math" w:eastAsia="Calibri" w:hAnsi="Cambria Math" w:cstheme="minorHAnsi"/>
-                        <w:sz w:val="16"/>
-                        <w:szCs w:val="16"/>
-                      </w:rPr>
-                      <m:t xml:space="preserve">n </m:t>
-                    </m:r>
-                    <m:r>
-                      <m:rPr>
-                        <m:sty m:val="bi"/>
-                      </m:rPr>
-                      <w:rPr>
-                        <w:rFonts w:ascii="Cambria Math" w:eastAsia="Calibri" w:hAnsi="Cambria Math" w:cstheme="minorHAnsi"/>
-                        <w:sz w:val="16"/>
-                        <w:szCs w:val="16"/>
-                      </w:rPr>
-                      <m:t>cos</m:t>
-                    </m:r>
-                    <m:sSub>
-                      <m:sSubPr>
-                        <m:ctrlPr>
-                          <w:rPr>
-                            <w:rFonts w:ascii="Cambria Math" w:eastAsia="Calibri" w:hAnsi="Cambria Math" w:cstheme="minorHAnsi"/>
-                            <w:b/>
-                            <w:i/>
-                            <w:sz w:val="16"/>
-                            <w:szCs w:val="16"/>
-                          </w:rPr>
-                        </m:ctrlPr>
-                      </m:sSubPr>
-                      <m:e>
-                        <m:r>
-                          <m:rPr>
-                            <m:sty m:val="bi"/>
-                          </m:rPr>
-                          <w:rPr>
-                            <w:rFonts w:ascii="Cambria Math" w:eastAsia="Calibri" w:hAnsi="Cambria Math" w:cstheme="minorHAnsi"/>
-                            <w:sz w:val="16"/>
-                            <w:szCs w:val="16"/>
-                          </w:rPr>
-                          <m:t>θ</m:t>
-                        </m:r>
-                      </m:e>
-                      <m:sub>
-                        <m:r>
-                          <m:rPr>
-                            <m:sty m:val="bi"/>
-                          </m:rPr>
-                          <w:rPr>
-                            <w:rFonts w:ascii="Cambria Math" w:eastAsia="Calibri" w:hAnsi="Cambria Math" w:cstheme="minorHAnsi"/>
-                            <w:sz w:val="16"/>
-                            <w:szCs w:val="16"/>
-                          </w:rPr>
-                          <m:t>3</m:t>
-                        </m:r>
-                      </m:sub>
-                    </m:sSub>
-                  </m:den>
-                </m:f>
-              </m:oMath>
-            </m:oMathPara>
-          </w:p>
-        </w:tc>
-        <w:tc>
-          <w:tcPr>
-            <w:tcW w:w="360" w:type="dxa"/>
-          </w:tcPr>
-          <w:p>
-            <w:pPr>
-              <w:rPr>
-                <w:rFonts w:cstheme="minorHAnsi"/>
-                <w:sz w:val="16"/>
-                <w:szCs w:val="16"/>
-              </w:rPr>
-            </w:pPr>
-          </w:p>
-        </w:tc>
-        <w:tc>
-          <w:tcPr>
-            <w:tcW w:w="3870" w:type="dxa"/>
-            <w:gridSpan w:val="2"/>
-          </w:tcPr>
-          <w:p>
-            <w:pPr>
-              <w:rPr>
-                <w:rFonts w:cstheme="minorHAnsi"/>
-                <w:b/>
-                <w:sz w:val="16"/>
-                <w:szCs w:val="16"/>
-              </w:rPr>
-            </w:pPr>
-            <w:r>
-              <w:rPr>
-                <w:rFonts w:cstheme="minorHAnsi"/>
-                <w:b/>
-                <w:sz w:val="16"/>
-                <w:szCs w:val="16"/>
-              </w:rPr>
-              <w:t>(EQ 1.6)</w:t>
-            </w:r>
-          </w:p>
-        </w:tc>
-      </w:tr>
-      <w:tr>
-        <w:trPr>
-          <w:trHeight w:val="270"/>
-        </w:trPr>
-        <w:tc>
-          <w:tcPr>
-            <w:tcW w:w="6835" w:type="dxa"/>
-          </w:tcPr>
-          <w:p>
-            <w:pPr>
-              <w:rPr>
-                <w:rFonts w:eastAsia="Calibri" w:cstheme="minorHAnsi"/>
-                <w:b/>
-                <w:sz w:val="16"/>
-                <w:szCs w:val="16"/>
-              </w:rPr>
-            </w:pPr>
-          </w:p>
-        </w:tc>
-        <w:tc>
-          <w:tcPr>
-            <w:tcW w:w="360" w:type="dxa"/>
-          </w:tcPr>
-          <w:p>
-            <w:pPr>
-              <w:rPr>
-                <w:rFonts w:cstheme="minorHAnsi"/>
-                <w:sz w:val="16"/>
-                <w:szCs w:val="16"/>
-              </w:rPr>
-            </w:pPr>
-          </w:p>
-        </w:tc>
-        <w:tc>
-          <w:tcPr>
-            <w:tcW w:w="3870" w:type="dxa"/>
-            <w:gridSpan w:val="2"/>
-          </w:tcPr>
-          <w:p>
-            <w:pPr>
-              <w:rPr>
-                <w:rFonts w:cstheme="minorHAnsi"/>
-                <w:b/>
-                <w:sz w:val="16"/>
-                <w:szCs w:val="16"/>
-              </w:rPr>
-            </w:pPr>
-          </w:p>
-        </w:tc>
-      </w:tr>
-      <w:tr>
-        <w:trPr>
-          <w:trHeight w:val="270"/>
-        </w:trPr>
-        <w:tc>
-          <w:tcPr>
-            <w:tcW w:w="6835" w:type="dxa"/>
-          </w:tcPr>
-          <w:p>
-            <w:pPr>
-              <w:rPr>
-                <w:rFonts w:eastAsia="Calibri" w:cstheme="minorHAnsi"/>
-                <w:sz w:val="16"/>
-                <w:szCs w:val="16"/>
-              </w:rPr>
-            </w:pPr>
-            <m:oMathPara>
-              <m:oMathParaPr>
-                <m:jc m:val="right"/>
-              </m:oMathParaPr>
-              <m:oMath>
-                <m:f>
-                  <m:fPr>
-                    <m:ctrlPr>
-                      <w:rPr>
-                        <w:rFonts w:ascii="Cambria Math" w:eastAsia="Calibri" w:hAnsi="Cambria Math" w:cstheme="minorHAnsi"/>
-                        <w:i/>
-                        <w:sz w:val="16"/>
-                        <w:szCs w:val="16"/>
-                      </w:rPr>
-                    </m:ctrlPr>
-                  </m:fPr>
-                  <m:num>
-                    <m:r>
-                      <w:rPr>
-                        <w:rFonts w:ascii="Cambria Math" w:eastAsia="Calibri" w:hAnsi="Cambria Math" w:cstheme="minorHAnsi"/>
-                        <w:sz w:val="16"/>
-                        <w:szCs w:val="16"/>
-                      </w:rPr>
-                      <m:t>d</m:t>
-                    </m:r>
-                  </m:num>
-                  <m:den>
-                    <m:r>
-                      <w:rPr>
-                        <w:rFonts w:ascii="Cambria Math" w:hAnsi="Cambria Math" w:cstheme="minorHAnsi"/>
-                        <w:sz w:val="16"/>
-                        <w:szCs w:val="16"/>
-                      </w:rPr>
-                      <m:t>d</m:t>
-                    </m:r>
-                    <m:sSub>
-                      <m:sSubPr>
-                        <m:ctrlPr>
-                          <w:rPr>
-                            <w:rFonts w:ascii="Cambria Math" w:hAnsi="Cambria Math" w:cstheme="minorHAnsi"/>
-                            <w:i/>
-                            <w:sz w:val="16"/>
-                            <w:szCs w:val="16"/>
-                          </w:rPr>
-                        </m:ctrlPr>
-                      </m:sSubPr>
-                      <m:e>
-                        <m:r>
-                          <w:rPr>
-                            <w:rFonts w:ascii="Cambria Math" w:hAnsi="Cambria Math" w:cstheme="minorHAnsi"/>
-                            <w:sz w:val="16"/>
-                            <w:szCs w:val="16"/>
-                          </w:rPr>
-                          <m:t>θ</m:t>
-                        </m:r>
-                      </m:e>
-                      <m:sub>
-                        <m:r>
-                          <w:rPr>
-                            <w:rFonts w:ascii="Cambria Math" w:hAnsi="Cambria Math" w:cstheme="minorHAnsi"/>
-                            <w:sz w:val="16"/>
-                            <w:szCs w:val="16"/>
-                          </w:rPr>
-                          <m:t>1</m:t>
-                        </m:r>
-                      </m:sub>
-                    </m:sSub>
-                  </m:den>
-                </m:f>
-                <m:d>
-                  <m:dPr>
-                    <m:begChr m:val="["/>
-                    <m:endChr m:val="]"/>
-                    <m:ctrlPr>
-                      <w:rPr>
-                        <w:rFonts w:ascii="Cambria Math" w:eastAsia="Calibri" w:hAnsi="Cambria Math" w:cstheme="minorHAnsi"/>
-                        <w:i/>
-                        <w:sz w:val="16"/>
-                        <w:szCs w:val="16"/>
-                      </w:rPr>
-                    </m:ctrlPr>
-                  </m:dPr>
-                  <m:e>
-                    <m:sSub>
-                      <m:sSubPr>
-                        <m:ctrlPr>
-                          <w:rPr>
-                            <w:rFonts w:ascii="Cambria Math" w:eastAsiaTheme="minorEastAsia" w:hAnsi="Cambria Math" w:cstheme="minorHAnsi"/>
-                            <w:i/>
-                            <w:sz w:val="16"/>
-                            <w:szCs w:val="16"/>
-                          </w:rPr>
-                        </m:ctrlPr>
-                      </m:sSubPr>
-                      <m:e>
-                        <m:r>
-                          <w:rPr>
-                            <w:rFonts w:ascii="Cambria Math" w:eastAsiaTheme="minorEastAsia" w:hAnsi="Cambria Math" w:cstheme="minorHAnsi"/>
-                            <w:sz w:val="16"/>
-                            <w:szCs w:val="16"/>
-                          </w:rPr>
-                          <m:t>θ</m:t>
-                        </m:r>
-                      </m:e>
-                      <m:sub>
-                        <m:r>
-                          <w:rPr>
-                            <w:rFonts w:ascii="Cambria Math" w:eastAsiaTheme="minorEastAsia" w:hAnsi="Cambria Math" w:cstheme="minorHAnsi"/>
-                            <w:sz w:val="16"/>
-                            <w:szCs w:val="16"/>
-                          </w:rPr>
-                          <m:t>2</m:t>
-                        </m:r>
-                      </m:sub>
-                    </m:sSub>
-                    <m:r>
-                      <w:rPr>
-                        <w:rFonts w:ascii="Cambria Math" w:eastAsiaTheme="minorEastAsia" w:hAnsi="Cambria Math" w:cstheme="minorHAnsi"/>
-                        <w:sz w:val="16"/>
-                        <w:szCs w:val="16"/>
-                      </w:rPr>
-                      <m:t>+</m:t>
-                    </m:r>
-                    <m:sSub>
-                      <m:sSubPr>
-                        <m:ctrlPr>
-                          <w:rPr>
-                            <w:rFonts w:ascii="Cambria Math" w:eastAsiaTheme="minorEastAsia" w:hAnsi="Cambria Math" w:cstheme="minorHAnsi"/>
-                            <w:i/>
-                            <w:sz w:val="16"/>
-                            <w:szCs w:val="16"/>
-                          </w:rPr>
-                        </m:ctrlPr>
-                      </m:sSubPr>
-                      <m:e>
-                        <m:r>
-                          <w:rPr>
-                            <w:rFonts w:ascii="Cambria Math" w:eastAsiaTheme="minorEastAsia" w:hAnsi="Cambria Math" w:cstheme="minorHAnsi"/>
-                            <w:sz w:val="16"/>
-                            <w:szCs w:val="16"/>
-                          </w:rPr>
-                          <m:t>θ</m:t>
-                        </m:r>
-                      </m:e>
-                      <m:sub>
-                        <m:r>
-                          <w:rPr>
-                            <w:rFonts w:ascii="Cambria Math" w:eastAsiaTheme="minorEastAsia" w:hAnsi="Cambria Math" w:cstheme="minorHAnsi"/>
-                            <w:sz w:val="16"/>
-                            <w:szCs w:val="16"/>
-                          </w:rPr>
-                          <m:t>3</m:t>
-                        </m:r>
-                      </m:sub>
-                    </m:sSub>
-                    <m:r>
-                      <w:rPr>
-                        <w:rFonts w:ascii="Cambria Math" w:eastAsiaTheme="minorEastAsia" w:hAnsi="Cambria Math" w:cstheme="minorHAnsi"/>
-                        <w:sz w:val="16"/>
-                        <w:szCs w:val="16"/>
-                      </w:rPr>
-                      <m:t>=A</m:t>
-                    </m:r>
-                  </m:e>
-                </m:d>
-                <m:r>
-                  <w:rPr>
-                    <w:rFonts w:ascii="Cambria Math" w:eastAsia="Calibri" w:hAnsi="Cambria Math" w:cstheme="minorHAnsi"/>
-                    <w:sz w:val="16"/>
-                    <w:szCs w:val="16"/>
-                  </w:rPr>
-                  <m:t>→</m:t>
-                </m:r>
                 <m:f>
                   <m:fPr>
                     <m:ctrlPr>
@@ -4844,7 +4305,7 @@
                         <w:sz w:val="16"/>
                         <w:szCs w:val="16"/>
                       </w:rPr>
-                      <m:t>d</m:t>
+                      <m:t>cos</m:t>
                     </m:r>
                     <m:sSub>
                       <m:sSubPr>
@@ -4881,7 +4342,7 @@
                             <w:sz w:val="16"/>
                             <w:szCs w:val="16"/>
                           </w:rPr>
-                          <m:t>2</m:t>
+                          <m:t>4</m:t>
                         </m:r>
                       </m:sub>
                     </m:sSub>
@@ -4896,7 +4357,7 @@
                         <w:sz w:val="16"/>
                         <w:szCs w:val="16"/>
                       </w:rPr>
-                      <m:t>d</m:t>
+                      <m:t>n cos</m:t>
                     </m:r>
                     <m:sSub>
                       <m:sSubPr>
@@ -4933,7 +4394,7 @@
                             <w:sz w:val="16"/>
                             <w:szCs w:val="16"/>
                           </w:rPr>
-                          <m:t>1</m:t>
+                          <m:t>3</m:t>
                         </m:r>
                       </m:sub>
                     </m:sSub>
@@ -4945,7 +4406,7 @@
         </w:tc>
         <w:tc>
           <w:tcPr>
-            <w:tcW w:w="360" w:type="dxa"/>
+            <w:tcW w:w="450" w:type="dxa"/>
           </w:tcPr>
           <w:p>
             <w:pPr>
@@ -4959,7 +4420,535 @@
         </w:tc>
         <w:tc>
           <w:tcPr>
-            <w:tcW w:w="3870" w:type="dxa"/>
+            <w:tcW w:w="4860" w:type="dxa"/>
+            <w:gridSpan w:val="2"/>
+          </w:tcPr>
+          <w:p>
+            <w:pPr>
+              <w:rPr>
+                <w:rFonts w:cstheme="minorHAnsi"/>
+                <w:b/>
+                <w:sz w:val="16"/>
+                <w:szCs w:val="16"/>
+              </w:rPr>
+            </w:pPr>
+            <w:r>
+              <w:rPr>
+                <w:rFonts w:cstheme="minorHAnsi"/>
+                <w:b/>
+                <w:sz w:val="16"/>
+                <w:szCs w:val="16"/>
+              </w:rPr>
+              <w:t>(EQ 1.6)</w:t>
+            </w:r>
+          </w:p>
+        </w:tc>
+      </w:tr>
+      <w:tr>
+        <w:trPr>
+          <w:trHeight w:val="270"/>
+        </w:trPr>
+        <w:tc>
+          <w:tcPr>
+            <w:tcW w:w="5755" w:type="dxa"/>
+          </w:tcPr>
+          <w:p>
+            <w:pPr>
+              <w:rPr>
+                <w:rFonts w:eastAsia="Calibri" w:cstheme="minorHAnsi"/>
+                <w:b/>
+                <w:sz w:val="16"/>
+                <w:szCs w:val="16"/>
+              </w:rPr>
+            </w:pPr>
+          </w:p>
+        </w:tc>
+        <w:tc>
+          <w:tcPr>
+            <w:tcW w:w="450" w:type="dxa"/>
+          </w:tcPr>
+          <w:p>
+            <w:pPr>
+              <w:rPr>
+                <w:rFonts w:cstheme="minorHAnsi"/>
+                <w:sz w:val="16"/>
+                <w:szCs w:val="16"/>
+              </w:rPr>
+            </w:pPr>
+          </w:p>
+        </w:tc>
+        <w:tc>
+          <w:tcPr>
+            <w:tcW w:w="4860" w:type="dxa"/>
+            <w:gridSpan w:val="2"/>
+          </w:tcPr>
+          <w:p>
+            <w:pPr>
+              <w:rPr>
+                <w:rFonts w:cstheme="minorHAnsi"/>
+                <w:b/>
+                <w:sz w:val="16"/>
+                <w:szCs w:val="16"/>
+              </w:rPr>
+            </w:pPr>
+          </w:p>
+        </w:tc>
+      </w:tr>
+      <w:tr>
+        <w:trPr>
+          <w:trHeight w:val="270"/>
+        </w:trPr>
+        <w:tc>
+          <w:tcPr>
+            <w:tcW w:w="5755" w:type="dxa"/>
+          </w:tcPr>
+          <w:p>
+            <w:pPr>
+              <w:rPr>
+                <w:rFonts w:eastAsia="Calibri" w:cstheme="minorHAnsi"/>
+                <w:sz w:val="16"/>
+                <w:szCs w:val="16"/>
+              </w:rPr>
+            </w:pPr>
+            <m:oMathPara>
+              <m:oMathParaPr>
+                <m:jc m:val="right"/>
+              </m:oMathParaPr>
+              <m:oMath>
+                <m:f>
+                  <m:fPr>
+                    <m:ctrlPr>
+                      <w:rPr>
+                        <w:rFonts w:ascii="Cambria Math" w:eastAsia="Calibri" w:hAnsi="Cambria Math" w:cstheme="minorHAnsi"/>
+                        <w:i/>
+                        <w:sz w:val="16"/>
+                        <w:szCs w:val="16"/>
+                      </w:rPr>
+                    </m:ctrlPr>
+                  </m:fPr>
+                  <m:num>
+                    <m:r>
+                      <w:rPr>
+                        <w:rFonts w:ascii="Cambria Math" w:eastAsia="Calibri" w:hAnsi="Cambria Math" w:cstheme="minorHAnsi"/>
+                        <w:sz w:val="16"/>
+                        <w:szCs w:val="16"/>
+                      </w:rPr>
+                      <m:t>d</m:t>
+                    </m:r>
+                  </m:num>
+                  <m:den>
+                    <m:r>
+                      <w:rPr>
+                        <w:rFonts w:ascii="Cambria Math" w:hAnsi="Cambria Math" w:cstheme="minorHAnsi"/>
+                        <w:sz w:val="16"/>
+                        <w:szCs w:val="16"/>
+                      </w:rPr>
+                      <m:t>d</m:t>
+                    </m:r>
+                    <m:sSub>
+                      <m:sSubPr>
+                        <m:ctrlPr>
+                          <w:rPr>
+                            <w:rFonts w:ascii="Cambria Math" w:hAnsi="Cambria Math" w:cstheme="minorHAnsi"/>
+                            <w:i/>
+                            <w:sz w:val="16"/>
+                            <w:szCs w:val="16"/>
+                          </w:rPr>
+                        </m:ctrlPr>
+                      </m:sSubPr>
+                      <m:e>
+                        <m:r>
+                          <w:rPr>
+                            <w:rFonts w:ascii="Cambria Math" w:hAnsi="Cambria Math" w:cstheme="minorHAnsi"/>
+                            <w:sz w:val="16"/>
+                            <w:szCs w:val="16"/>
+                          </w:rPr>
+                          <m:t>θ</m:t>
+                        </m:r>
+                      </m:e>
+                      <m:sub>
+                        <m:r>
+                          <w:rPr>
+                            <w:rFonts w:ascii="Cambria Math" w:hAnsi="Cambria Math" w:cstheme="minorHAnsi"/>
+                            <w:sz w:val="16"/>
+                            <w:szCs w:val="16"/>
+                          </w:rPr>
+                          <m:t>1</m:t>
+                        </m:r>
+                      </m:sub>
+                    </m:sSub>
+                  </m:den>
+                </m:f>
+                <m:d>
+                  <m:dPr>
+                    <m:begChr m:val="["/>
+                    <m:endChr m:val="]"/>
+                    <m:ctrlPr>
+                      <w:rPr>
+                        <w:rFonts w:ascii="Cambria Math" w:eastAsia="Calibri" w:hAnsi="Cambria Math" w:cstheme="minorHAnsi"/>
+                        <w:i/>
+                        <w:sz w:val="16"/>
+                        <w:szCs w:val="16"/>
+                      </w:rPr>
+                    </m:ctrlPr>
+                  </m:dPr>
+                  <m:e>
+                    <m:sSub>
+                      <m:sSubPr>
+                        <m:ctrlPr>
+                          <w:rPr>
+                            <w:rFonts w:ascii="Cambria Math" w:eastAsiaTheme="minorEastAsia" w:hAnsi="Cambria Math" w:cstheme="minorHAnsi"/>
+                            <w:i/>
+                            <w:sz w:val="16"/>
+                            <w:szCs w:val="16"/>
+                          </w:rPr>
+                        </m:ctrlPr>
+                      </m:sSubPr>
+                      <m:e>
+                        <m:r>
+                          <w:rPr>
+                            <w:rFonts w:ascii="Cambria Math" w:eastAsiaTheme="minorEastAsia" w:hAnsi="Cambria Math" w:cstheme="minorHAnsi"/>
+                            <w:sz w:val="16"/>
+                            <w:szCs w:val="16"/>
+                          </w:rPr>
+                          <m:t>θ</m:t>
+                        </m:r>
+                      </m:e>
+                      <m:sub>
+                        <m:r>
+                          <w:rPr>
+                            <w:rFonts w:ascii="Cambria Math" w:eastAsiaTheme="minorEastAsia" w:hAnsi="Cambria Math" w:cstheme="minorHAnsi"/>
+                            <w:sz w:val="16"/>
+                            <w:szCs w:val="16"/>
+                          </w:rPr>
+                          <m:t>2</m:t>
+                        </m:r>
+                      </m:sub>
+                    </m:sSub>
+                    <m:r>
+                      <w:rPr>
+                        <w:rFonts w:ascii="Cambria Math" w:eastAsiaTheme="minorEastAsia" w:hAnsi="Cambria Math" w:cstheme="minorHAnsi"/>
+                        <w:sz w:val="16"/>
+                        <w:szCs w:val="16"/>
+                      </w:rPr>
+                      <m:t>+</m:t>
+                    </m:r>
+                    <m:sSub>
+                      <m:sSubPr>
+                        <m:ctrlPr>
+                          <w:rPr>
+                            <w:rFonts w:ascii="Cambria Math" w:eastAsiaTheme="minorEastAsia" w:hAnsi="Cambria Math" w:cstheme="minorHAnsi"/>
+                            <w:i/>
+                            <w:sz w:val="16"/>
+                            <w:szCs w:val="16"/>
+                          </w:rPr>
+                        </m:ctrlPr>
+                      </m:sSubPr>
+                      <m:e>
+                        <m:r>
+                          <w:rPr>
+                            <w:rFonts w:ascii="Cambria Math" w:eastAsiaTheme="minorEastAsia" w:hAnsi="Cambria Math" w:cstheme="minorHAnsi"/>
+                            <w:sz w:val="16"/>
+                            <w:szCs w:val="16"/>
+                          </w:rPr>
+                          <m:t>θ</m:t>
+                        </m:r>
+                      </m:e>
+                      <m:sub>
+                        <m:r>
+                          <w:rPr>
+                            <w:rFonts w:ascii="Cambria Math" w:eastAsiaTheme="minorEastAsia" w:hAnsi="Cambria Math" w:cstheme="minorHAnsi"/>
+                            <w:sz w:val="16"/>
+                            <w:szCs w:val="16"/>
+                          </w:rPr>
+                          <m:t>3</m:t>
+                        </m:r>
+                      </m:sub>
+                    </m:sSub>
+                    <m:r>
+                      <w:rPr>
+                        <w:rFonts w:ascii="Cambria Math" w:eastAsiaTheme="minorEastAsia" w:hAnsi="Cambria Math" w:cstheme="minorHAnsi"/>
+                        <w:sz w:val="16"/>
+                        <w:szCs w:val="16"/>
+                      </w:rPr>
+                      <m:t>=A</m:t>
+                    </m:r>
+                  </m:e>
+                </m:d>
+                <m:r>
+                  <w:rPr>
+                    <w:rFonts w:ascii="Cambria Math" w:eastAsia="Calibri" w:hAnsi="Cambria Math" w:cstheme="minorHAnsi"/>
+                    <w:sz w:val="16"/>
+                    <w:szCs w:val="16"/>
+                  </w:rPr>
+                  <m:t>→</m:t>
+                </m:r>
+                <m:f>
+                  <m:fPr>
+                    <m:ctrlPr>
+                      <w:rPr>
+                        <w:rFonts w:ascii="Cambria Math" w:eastAsia="Calibri" w:hAnsi="Cambria Math" w:cstheme="minorHAnsi"/>
+                        <w:b/>
+                        <w:i/>
+                        <w:sz w:val="16"/>
+                        <w:szCs w:val="16"/>
+                      </w:rPr>
+                    </m:ctrlPr>
+                  </m:fPr>
+                  <m:num>
+                    <m:r>
+                      <m:rPr>
+                        <m:sty m:val="bi"/>
+                      </m:rPr>
+                      <w:rPr>
+                        <w:rFonts w:ascii="Cambria Math" w:eastAsia="Calibri" w:hAnsi="Cambria Math" w:cstheme="minorHAnsi"/>
+                        <w:sz w:val="16"/>
+                        <w:szCs w:val="16"/>
+                      </w:rPr>
+                      <m:t>d</m:t>
+                    </m:r>
+                    <m:sSub>
+                      <m:sSubPr>
+                        <m:ctrlPr>
+                          <w:rPr>
+                            <w:rFonts w:ascii="Cambria Math" w:eastAsia="Calibri" w:hAnsi="Cambria Math" w:cstheme="minorHAnsi"/>
+                            <w:b/>
+                            <w:i/>
+                            <w:sz w:val="16"/>
+                            <w:szCs w:val="16"/>
+                          </w:rPr>
+                        </m:ctrlPr>
+                      </m:sSubPr>
+                      <m:e>
+                        <m:r>
+                          <m:rPr>
+                            <m:sty m:val="bi"/>
+                          </m:rPr>
+                          <w:rPr>
+                            <w:rFonts w:ascii="Cambria Math" w:eastAsia="Calibri" w:hAnsi="Cambria Math" w:cstheme="minorHAnsi"/>
+                            <w:sz w:val="16"/>
+                            <w:szCs w:val="16"/>
+                          </w:rPr>
+                          <m:t>θ</m:t>
+                        </m:r>
+                      </m:e>
+                      <m:sub>
+                        <m:r>
+                          <m:rPr>
+                            <m:sty m:val="bi"/>
+                          </m:rPr>
+                          <w:rPr>
+                            <w:rFonts w:ascii="Cambria Math" w:eastAsia="Calibri" w:hAnsi="Cambria Math" w:cstheme="minorHAnsi"/>
+                            <w:sz w:val="16"/>
+                            <w:szCs w:val="16"/>
+                          </w:rPr>
+                          <m:t>3</m:t>
+                        </m:r>
+                      </m:sub>
+                    </m:sSub>
+                  </m:num>
+                  <m:den>
+                    <m:r>
+                      <m:rPr>
+                        <m:sty m:val="bi"/>
+                      </m:rPr>
+                      <w:rPr>
+                        <w:rFonts w:ascii="Cambria Math" w:eastAsia="Calibri" w:hAnsi="Cambria Math" w:cstheme="minorHAnsi"/>
+                        <w:sz w:val="16"/>
+                        <w:szCs w:val="16"/>
+                      </w:rPr>
+                      <m:t>d</m:t>
+                    </m:r>
+                    <m:sSub>
+                      <m:sSubPr>
+                        <m:ctrlPr>
+                          <w:rPr>
+                            <w:rFonts w:ascii="Cambria Math" w:eastAsia="Calibri" w:hAnsi="Cambria Math" w:cstheme="minorHAnsi"/>
+                            <w:b/>
+                            <w:i/>
+                            <w:sz w:val="16"/>
+                            <w:szCs w:val="16"/>
+                          </w:rPr>
+                        </m:ctrlPr>
+                      </m:sSubPr>
+                      <m:e>
+                        <m:r>
+                          <m:rPr>
+                            <m:sty m:val="bi"/>
+                          </m:rPr>
+                          <w:rPr>
+                            <w:rFonts w:ascii="Cambria Math" w:eastAsia="Calibri" w:hAnsi="Cambria Math" w:cstheme="minorHAnsi"/>
+                            <w:sz w:val="16"/>
+                            <w:szCs w:val="16"/>
+                          </w:rPr>
+                          <m:t>θ</m:t>
+                        </m:r>
+                      </m:e>
+                      <m:sub>
+                        <m:r>
+                          <m:rPr>
+                            <m:sty m:val="bi"/>
+                          </m:rPr>
+                          <w:rPr>
+                            <w:rFonts w:ascii="Cambria Math" w:eastAsia="Calibri" w:hAnsi="Cambria Math" w:cstheme="minorHAnsi"/>
+                            <w:sz w:val="16"/>
+                            <w:szCs w:val="16"/>
+                          </w:rPr>
+                          <m:t>1</m:t>
+                        </m:r>
+                      </m:sub>
+                    </m:sSub>
+                  </m:den>
+                </m:f>
+                <m:r>
+                  <m:rPr>
+                    <m:sty m:val="bi"/>
+                  </m:rPr>
+                  <w:rPr>
+                    <w:rFonts w:ascii="Cambria Math" w:eastAsia="Calibri" w:hAnsi="Cambria Math" w:cstheme="minorHAnsi"/>
+                    <w:sz w:val="16"/>
+                    <w:szCs w:val="16"/>
+                  </w:rPr>
+                  <m:t>=-</m:t>
+                </m:r>
+                <m:f>
+                  <m:fPr>
+                    <m:ctrlPr>
+                      <w:rPr>
+                        <w:rFonts w:ascii="Cambria Math" w:eastAsia="Calibri" w:hAnsi="Cambria Math" w:cstheme="minorHAnsi"/>
+                        <w:b/>
+                        <w:i/>
+                        <w:sz w:val="16"/>
+                        <w:szCs w:val="16"/>
+                      </w:rPr>
+                    </m:ctrlPr>
+                  </m:fPr>
+                  <m:num>
+                    <m:r>
+                      <m:rPr>
+                        <m:sty m:val="bi"/>
+                      </m:rPr>
+                      <w:rPr>
+                        <w:rFonts w:ascii="Cambria Math" w:eastAsia="Calibri" w:hAnsi="Cambria Math" w:cstheme="minorHAnsi"/>
+                        <w:sz w:val="16"/>
+                        <w:szCs w:val="16"/>
+                      </w:rPr>
+                      <m:t>d</m:t>
+                    </m:r>
+                    <m:sSub>
+                      <m:sSubPr>
+                        <m:ctrlPr>
+                          <w:rPr>
+                            <w:rFonts w:ascii="Cambria Math" w:eastAsia="Calibri" w:hAnsi="Cambria Math" w:cstheme="minorHAnsi"/>
+                            <w:b/>
+                            <w:i/>
+                            <w:sz w:val="16"/>
+                            <w:szCs w:val="16"/>
+                          </w:rPr>
+                        </m:ctrlPr>
+                      </m:sSubPr>
+                      <m:e>
+                        <m:r>
+                          <m:rPr>
+                            <m:sty m:val="bi"/>
+                          </m:rPr>
+                          <w:rPr>
+                            <w:rFonts w:ascii="Cambria Math" w:eastAsia="Calibri" w:hAnsi="Cambria Math" w:cstheme="minorHAnsi"/>
+                            <w:sz w:val="16"/>
+                            <w:szCs w:val="16"/>
+                          </w:rPr>
+                          <m:t>θ</m:t>
+                        </m:r>
+                      </m:e>
+                      <m:sub>
+                        <m:r>
+                          <m:rPr>
+                            <m:sty m:val="bi"/>
+                          </m:rPr>
+                          <w:rPr>
+                            <w:rFonts w:ascii="Cambria Math" w:eastAsia="Calibri" w:hAnsi="Cambria Math" w:cstheme="minorHAnsi"/>
+                            <w:sz w:val="16"/>
+                            <w:szCs w:val="16"/>
+                          </w:rPr>
+                          <m:t>2</m:t>
+                        </m:r>
+                      </m:sub>
+                    </m:sSub>
+                  </m:num>
+                  <m:den>
+                    <m:r>
+                      <m:rPr>
+                        <m:sty m:val="bi"/>
+                      </m:rPr>
+                      <w:rPr>
+                        <w:rFonts w:ascii="Cambria Math" w:eastAsia="Calibri" w:hAnsi="Cambria Math" w:cstheme="minorHAnsi"/>
+                        <w:sz w:val="16"/>
+                        <w:szCs w:val="16"/>
+                      </w:rPr>
+                      <m:t>d</m:t>
+                    </m:r>
+                    <m:sSub>
+                      <m:sSubPr>
+                        <m:ctrlPr>
+                          <w:rPr>
+                            <w:rFonts w:ascii="Cambria Math" w:eastAsia="Calibri" w:hAnsi="Cambria Math" w:cstheme="minorHAnsi"/>
+                            <w:b/>
+                            <w:i/>
+                            <w:sz w:val="16"/>
+                            <w:szCs w:val="16"/>
+                          </w:rPr>
+                        </m:ctrlPr>
+                      </m:sSubPr>
+                      <m:e>
+                        <m:r>
+                          <m:rPr>
+                            <m:sty m:val="bi"/>
+                          </m:rPr>
+                          <w:rPr>
+                            <w:rFonts w:ascii="Cambria Math" w:eastAsia="Calibri" w:hAnsi="Cambria Math" w:cstheme="minorHAnsi"/>
+                            <w:sz w:val="16"/>
+                            <w:szCs w:val="16"/>
+                          </w:rPr>
+                          <m:t>θ</m:t>
+                        </m:r>
+                      </m:e>
+                      <m:sub>
+                        <m:r>
+                          <m:rPr>
+                            <m:sty m:val="bi"/>
+                          </m:rPr>
+                          <w:rPr>
+                            <w:rFonts w:ascii="Cambria Math" w:eastAsia="Calibri" w:hAnsi="Cambria Math" w:cstheme="minorHAnsi"/>
+                            <w:sz w:val="16"/>
+                            <w:szCs w:val="16"/>
+                          </w:rPr>
+                          <m:t>1</m:t>
+                        </m:r>
+                      </m:sub>
+                    </m:sSub>
+                  </m:den>
+                </m:f>
+              </m:oMath>
+            </m:oMathPara>
+          </w:p>
+        </w:tc>
+        <w:tc>
+          <w:tcPr>
+            <w:tcW w:w="450" w:type="dxa"/>
+          </w:tcPr>
+          <w:p>
+            <w:pPr>
+              <w:rPr>
+                <w:rFonts w:cstheme="minorHAnsi"/>
+                <w:sz w:val="16"/>
+                <w:szCs w:val="16"/>
+              </w:rPr>
+            </w:pPr>
+          </w:p>
+        </w:tc>
+        <w:tc>
+          <w:tcPr>
+            <w:tcW w:w="4860" w:type="dxa"/>
             <w:gridSpan w:val="2"/>
           </w:tcPr>
           <w:p>
@@ -5048,7 +5037,7 @@
         </w:trPr>
         <w:tc>
           <w:tcPr>
-            <w:tcW w:w="6835" w:type="dxa"/>
+            <w:tcW w:w="5755" w:type="dxa"/>
           </w:tcPr>
           <w:p>
             <w:pPr>
@@ -5063,7 +5052,7 @@
         </w:tc>
         <w:tc>
           <w:tcPr>
-            <w:tcW w:w="360" w:type="dxa"/>
+            <w:tcW w:w="450" w:type="dxa"/>
           </w:tcPr>
           <w:p>
             <w:pPr>
@@ -5077,7 +5066,7 @@
         </w:tc>
         <w:tc>
           <w:tcPr>
-            <w:tcW w:w="3870" w:type="dxa"/>
+            <w:tcW w:w="4860" w:type="dxa"/>
             <w:gridSpan w:val="2"/>
           </w:tcPr>
           <w:p>
@@ -5097,7 +5086,7 @@
         </w:trPr>
         <w:tc>
           <w:tcPr>
-            <w:tcW w:w="6835" w:type="dxa"/>
+            <w:tcW w:w="5755" w:type="dxa"/>
           </w:tcPr>
           <w:p>
             <w:pPr>
@@ -5158,23 +5147,7 @@
                     <w:sz w:val="16"/>
                     <w:szCs w:val="16"/>
                   </w:rPr>
-                  <m:t>=</m:t>
-                </m:r>
-                <m:r>
-                  <w:rPr>
-                    <w:rFonts w:ascii="Cambria Math" w:eastAsia="Calibri" w:hAnsi="Cambria Math" w:cstheme="minorHAnsi"/>
-                    <w:sz w:val="16"/>
-                    <w:szCs w:val="16"/>
-                  </w:rPr>
-                  <m:t xml:space="preserve">n </m:t>
-                </m:r>
-                <m:r>
-                  <w:rPr>
-                    <w:rFonts w:ascii="Cambria Math" w:eastAsia="Calibri" w:hAnsi="Cambria Math" w:cstheme="minorHAnsi"/>
-                    <w:sz w:val="16"/>
-                    <w:szCs w:val="16"/>
-                  </w:rPr>
-                  <m:t>cos</m:t>
+                  <m:t>=n cos</m:t>
                 </m:r>
                 <m:sSub>
                   <m:sSubPr>
@@ -5310,15 +5283,7 @@
                     <w:sz w:val="16"/>
                     <w:szCs w:val="16"/>
                   </w:rPr>
-                  <m:t>→</m:t>
-                </m:r>
-                <m:r>
-                  <w:rPr>
-                    <w:rFonts w:ascii="Cambria Math" w:eastAsia="Calibri" w:hAnsi="Cambria Math" w:cstheme="minorHAnsi"/>
-                    <w:sz w:val="16"/>
-                    <w:szCs w:val="16"/>
-                  </w:rPr>
-                  <m:t>cos</m:t>
+                  <m:t>→cos</m:t>
                 </m:r>
                 <m:sSub>
                   <m:sSubPr>
@@ -5412,23 +5377,7 @@
                         <w:sz w:val="16"/>
                         <w:szCs w:val="16"/>
                       </w:rPr>
-                      <m:t>=</m:t>
-                    </m:r>
-                    <m:r>
-                      <w:rPr>
-                        <w:rFonts w:ascii="Cambria Math" w:eastAsia="Calibri" w:hAnsi="Cambria Math" w:cstheme="minorHAnsi"/>
-                        <w:sz w:val="16"/>
-                        <w:szCs w:val="16"/>
-                      </w:rPr>
-                      <m:t xml:space="preserve">n </m:t>
-                    </m:r>
-                    <m:r>
-                      <w:rPr>
-                        <w:rFonts w:ascii="Cambria Math" w:eastAsia="Calibri" w:hAnsi="Cambria Math" w:cstheme="minorHAnsi"/>
-                        <w:sz w:val="16"/>
-                        <w:szCs w:val="16"/>
-                      </w:rPr>
-                      <m:t>cos</m:t>
+                      <m:t>=n cos</m:t>
                     </m:r>
                     <m:sSub>
                       <m:sSubPr>
@@ -5566,7 +5515,7 @@
         </w:tc>
         <w:tc>
           <w:tcPr>
-            <w:tcW w:w="360" w:type="dxa"/>
+            <w:tcW w:w="450" w:type="dxa"/>
           </w:tcPr>
           <w:p>
             <w:pPr>
@@ -5580,7 +5529,7 @@
         </w:tc>
         <w:tc>
           <w:tcPr>
-            <w:tcW w:w="3870" w:type="dxa"/>
+            <w:tcW w:w="4860" w:type="dxa"/>
             <w:gridSpan w:val="2"/>
           </w:tcPr>
           <w:p>
@@ -5683,7 +5632,7 @@
         </w:trPr>
         <w:tc>
           <w:tcPr>
-            <w:tcW w:w="6835" w:type="dxa"/>
+            <w:tcW w:w="5755" w:type="dxa"/>
           </w:tcPr>
           <w:p>
             <w:pPr>
@@ -5698,7 +5647,7 @@
         </w:tc>
         <w:tc>
           <w:tcPr>
-            <w:tcW w:w="360" w:type="dxa"/>
+            <w:tcW w:w="450" w:type="dxa"/>
           </w:tcPr>
           <w:p>
             <w:pPr>
@@ -5712,7 +5661,7 @@
         </w:tc>
         <w:tc>
           <w:tcPr>
-            <w:tcW w:w="3870" w:type="dxa"/>
+            <w:tcW w:w="4860" w:type="dxa"/>
             <w:gridSpan w:val="2"/>
           </w:tcPr>
           <w:p>
@@ -5733,7 +5682,7 @@
         </w:trPr>
         <w:tc>
           <w:tcPr>
-            <w:tcW w:w="6835" w:type="dxa"/>
+            <w:tcW w:w="5755" w:type="dxa"/>
           </w:tcPr>
           <w:p>
             <w:pPr>
@@ -5857,29 +5806,7 @@
                     <w:sz w:val="16"/>
                     <w:szCs w:val="16"/>
                   </w:rPr>
-                  <m:t>=</m:t>
-                </m:r>
-                <m:r>
-                  <m:rPr>
-                    <m:sty m:val="bi"/>
-                  </m:rPr>
-                  <w:rPr>
-                    <w:rFonts w:ascii="Cambria Math" w:eastAsia="Calibri" w:hAnsi="Cambria Math" w:cstheme="minorHAnsi"/>
-                    <w:sz w:val="16"/>
-                    <w:szCs w:val="16"/>
-                  </w:rPr>
-                  <m:t xml:space="preserve">n </m:t>
-                </m:r>
-                <m:r>
-                  <m:rPr>
-                    <m:sty m:val="bi"/>
-                  </m:rPr>
-                  <w:rPr>
-                    <w:rFonts w:ascii="Cambria Math" w:eastAsia="Calibri" w:hAnsi="Cambria Math" w:cstheme="minorHAnsi"/>
-                    <w:sz w:val="16"/>
-                    <w:szCs w:val="16"/>
-                  </w:rPr>
-                  <m:t>cos</m:t>
+                  <m:t>=n cos</m:t>
                 </m:r>
                 <m:sSub>
                   <m:sSubPr>
@@ -6101,7 +6028,7 @@
         </w:tc>
         <w:tc>
           <w:tcPr>
-            <w:tcW w:w="360" w:type="dxa"/>
+            <w:tcW w:w="450" w:type="dxa"/>
           </w:tcPr>
           <w:p>
             <w:pPr>
@@ -6115,7 +6042,7 @@
         </w:tc>
         <w:tc>
           <w:tcPr>
-            <w:tcW w:w="3870" w:type="dxa"/>
+            <w:tcW w:w="4860" w:type="dxa"/>
             <w:gridSpan w:val="2"/>
           </w:tcPr>
           <w:p>
@@ -6163,7 +6090,7 @@
         </w:trPr>
         <w:tc>
           <w:tcPr>
-            <w:tcW w:w="6835" w:type="dxa"/>
+            <w:tcW w:w="5755" w:type="dxa"/>
           </w:tcPr>
           <w:p>
             <w:pPr>
@@ -6178,7 +6105,7 @@
         </w:tc>
         <w:tc>
           <w:tcPr>
-            <w:tcW w:w="360" w:type="dxa"/>
+            <w:tcW w:w="450" w:type="dxa"/>
           </w:tcPr>
           <w:p>
             <w:pPr>
@@ -6192,7 +6119,7 @@
         </w:tc>
         <w:tc>
           <w:tcPr>
-            <w:tcW w:w="3870" w:type="dxa"/>
+            <w:tcW w:w="4860" w:type="dxa"/>
             <w:gridSpan w:val="2"/>
           </w:tcPr>
           <w:p>
@@ -6213,7 +6140,7 @@
         </w:trPr>
         <w:tc>
           <w:tcPr>
-            <w:tcW w:w="6835" w:type="dxa"/>
+            <w:tcW w:w="5755" w:type="dxa"/>
           </w:tcPr>
           <w:p>
             <w:pPr>
@@ -6312,15 +6239,7 @@
                         <w:sz w:val="16"/>
                         <w:szCs w:val="16"/>
                       </w:rPr>
-                      <m:t xml:space="preserve">n </m:t>
-                    </m:r>
-                    <m:r>
-                      <w:rPr>
-                        <w:rFonts w:ascii="Cambria Math" w:eastAsia="Calibri" w:hAnsi="Cambria Math" w:cstheme="minorHAnsi"/>
-                        <w:sz w:val="16"/>
-                        <w:szCs w:val="16"/>
-                      </w:rPr>
-                      <m:t>sin</m:t>
+                      <m:t>n sin</m:t>
                     </m:r>
                     <m:sSub>
                       <m:sSubPr>
@@ -6402,15 +6321,7 @@
                     <w:sz w:val="16"/>
                     <w:szCs w:val="16"/>
                   </w:rPr>
-                  <m:t>→</m:t>
-                </m:r>
-                <m:r>
-                  <w:rPr>
-                    <w:rFonts w:ascii="Cambria Math" w:eastAsia="Calibri" w:hAnsi="Cambria Math" w:cstheme="minorHAnsi"/>
-                    <w:sz w:val="16"/>
-                    <w:szCs w:val="16"/>
-                  </w:rPr>
-                  <m:t>cos</m:t>
+                  <m:t>→cos</m:t>
                 </m:r>
                 <m:sSub>
                   <m:sSubPr>
@@ -6464,15 +6375,7 @@
                         <w:sz w:val="16"/>
                         <w:szCs w:val="16"/>
                       </w:rPr>
-                      <m:t xml:space="preserve">n </m:t>
-                    </m:r>
-                    <m:r>
-                      <w:rPr>
-                        <w:rFonts w:ascii="Cambria Math" w:eastAsia="Calibri" w:hAnsi="Cambria Math" w:cstheme="minorHAnsi"/>
-                        <w:sz w:val="16"/>
-                        <w:szCs w:val="16"/>
-                      </w:rPr>
-                      <m:t>cos</m:t>
+                      <m:t>n cos</m:t>
                     </m:r>
                     <m:sSub>
                       <m:sSubPr>
@@ -6658,7 +6561,7 @@
         </w:tc>
         <w:tc>
           <w:tcPr>
-            <w:tcW w:w="360" w:type="dxa"/>
+            <w:tcW w:w="450" w:type="dxa"/>
           </w:tcPr>
           <w:p>
             <w:pPr>
@@ -6672,7 +6575,7 @@
         </w:tc>
         <w:tc>
           <w:tcPr>
-            <w:tcW w:w="3870" w:type="dxa"/>
+            <w:tcW w:w="4860" w:type="dxa"/>
             <w:gridSpan w:val="2"/>
           </w:tcPr>
           <w:p>
@@ -6809,7 +6712,7 @@
         </w:trPr>
         <w:tc>
           <w:tcPr>
-            <w:tcW w:w="6835" w:type="dxa"/>
+            <w:tcW w:w="5755" w:type="dxa"/>
           </w:tcPr>
           <w:p>
             <w:pPr>
@@ -6824,7 +6727,7 @@
         </w:tc>
         <w:tc>
           <w:tcPr>
-            <w:tcW w:w="360" w:type="dxa"/>
+            <w:tcW w:w="450" w:type="dxa"/>
           </w:tcPr>
           <w:p>
             <w:pPr>
@@ -6838,7 +6741,7 @@
         </w:tc>
         <w:tc>
           <w:tcPr>
-            <w:tcW w:w="3870" w:type="dxa"/>
+            <w:tcW w:w="4860" w:type="dxa"/>
             <w:gridSpan w:val="2"/>
           </w:tcPr>
           <w:p>
@@ -6859,7 +6762,7 @@
         </w:trPr>
         <w:tc>
           <w:tcPr>
-            <w:tcW w:w="6835" w:type="dxa"/>
+            <w:tcW w:w="5755" w:type="dxa"/>
           </w:tcPr>
           <w:p>
             <w:pPr>
@@ -6984,29 +6887,7 @@
                     <w:sz w:val="16"/>
                     <w:szCs w:val="16"/>
                   </w:rPr>
-                  <m:t>=</m:t>
-                </m:r>
-                <m:r>
-                  <m:rPr>
-                    <m:sty m:val="bi"/>
-                  </m:rPr>
-                  <w:rPr>
-                    <w:rFonts w:ascii="Cambria Math" w:eastAsia="Calibri" w:hAnsi="Cambria Math" w:cstheme="minorHAnsi"/>
-                    <w:sz w:val="16"/>
-                    <w:szCs w:val="16"/>
-                  </w:rPr>
-                  <m:t xml:space="preserve">n </m:t>
-                </m:r>
-                <m:r>
-                  <m:rPr>
-                    <m:sty m:val="bi"/>
-                  </m:rPr>
-                  <w:rPr>
-                    <w:rFonts w:ascii="Cambria Math" w:eastAsia="Calibri" w:hAnsi="Cambria Math" w:cstheme="minorHAnsi"/>
-                    <w:sz w:val="16"/>
-                    <w:szCs w:val="16"/>
-                  </w:rPr>
-                  <m:t>cos</m:t>
+                  <m:t>=n cos</m:t>
                 </m:r>
                 <m:sSub>
                   <m:sSubPr>
@@ -7220,7 +7101,7 @@
         </w:tc>
         <w:tc>
           <w:tcPr>
-            <w:tcW w:w="360" w:type="dxa"/>
+            <w:tcW w:w="450" w:type="dxa"/>
           </w:tcPr>
           <w:p>
             <w:pPr>
@@ -7234,7 +7115,7 @@
         </w:tc>
         <w:tc>
           <w:tcPr>
-            <w:tcW w:w="3870" w:type="dxa"/>
+            <w:tcW w:w="4860" w:type="dxa"/>
             <w:gridSpan w:val="2"/>
           </w:tcPr>
           <w:p>
@@ -7282,7 +7163,7 @@
         </w:trPr>
         <w:tc>
           <w:tcPr>
-            <w:tcW w:w="6835" w:type="dxa"/>
+            <w:tcW w:w="5755" w:type="dxa"/>
           </w:tcPr>
           <w:p>
             <w:pPr>
@@ -7297,7 +7178,7 @@
         </w:tc>
         <w:tc>
           <w:tcPr>
-            <w:tcW w:w="360" w:type="dxa"/>
+            <w:tcW w:w="450" w:type="dxa"/>
           </w:tcPr>
           <w:p>
             <w:pPr>
@@ -7311,7 +7192,7 @@
         </w:tc>
         <w:tc>
           <w:tcPr>
-            <w:tcW w:w="3870" w:type="dxa"/>
+            <w:tcW w:w="4860" w:type="dxa"/>
             <w:gridSpan w:val="2"/>
           </w:tcPr>
           <w:p>
@@ -7332,7 +7213,7 @@
         </w:trPr>
         <w:tc>
           <w:tcPr>
-            <w:tcW w:w="6835" w:type="dxa"/>
+            <w:tcW w:w="5755" w:type="dxa"/>
           </w:tcPr>
           <w:p>
             <w:pPr>
@@ -7873,7 +7754,7 @@
         </w:tc>
         <w:tc>
           <w:tcPr>
-            <w:tcW w:w="360" w:type="dxa"/>
+            <w:tcW w:w="450" w:type="dxa"/>
           </w:tcPr>
           <w:p>
             <w:pPr>
@@ -7887,7 +7768,7 @@
         </w:tc>
         <w:tc>
           <w:tcPr>
-            <w:tcW w:w="3870" w:type="dxa"/>
+            <w:tcW w:w="4860" w:type="dxa"/>
             <w:gridSpan w:val="2"/>
           </w:tcPr>
           <w:p>
@@ -7931,7 +7812,7 @@
         </w:trPr>
         <w:tc>
           <w:tcPr>
-            <w:tcW w:w="6835" w:type="dxa"/>
+            <w:tcW w:w="5755" w:type="dxa"/>
           </w:tcPr>
           <w:p>
             <w:pPr>
@@ -7945,7 +7826,7 @@
         </w:tc>
         <w:tc>
           <w:tcPr>
-            <w:tcW w:w="360" w:type="dxa"/>
+            <w:tcW w:w="450" w:type="dxa"/>
           </w:tcPr>
           <w:p>
             <w:pPr>
@@ -7959,7 +7840,7 @@
         </w:tc>
         <w:tc>
           <w:tcPr>
-            <w:tcW w:w="3870" w:type="dxa"/>
+            <w:tcW w:w="4860" w:type="dxa"/>
             <w:gridSpan w:val="2"/>
           </w:tcPr>
           <w:p>
@@ -7980,7 +7861,7 @@
         </w:trPr>
         <w:tc>
           <w:tcPr>
-            <w:tcW w:w="6835" w:type="dxa"/>
+            <w:tcW w:w="5755" w:type="dxa"/>
           </w:tcPr>
           <w:p>
             <w:pPr>
@@ -9236,7 +9117,7 @@
         </w:tc>
         <w:tc>
           <w:tcPr>
-            <w:tcW w:w="360" w:type="dxa"/>
+            <w:tcW w:w="450" w:type="dxa"/>
           </w:tcPr>
           <w:p>
             <w:pPr>
@@ -9250,7 +9131,7 @@
         </w:tc>
         <w:tc>
           <w:tcPr>
-            <w:tcW w:w="3870" w:type="dxa"/>
+            <w:tcW w:w="4860" w:type="dxa"/>
             <w:gridSpan w:val="2"/>
           </w:tcPr>
           <w:p>
@@ -9376,7 +9257,7 @@
         </w:trPr>
         <w:tc>
           <w:tcPr>
-            <w:tcW w:w="6835" w:type="dxa"/>
+            <w:tcW w:w="5755" w:type="dxa"/>
           </w:tcPr>
           <w:p>
             <w:pPr>
@@ -9390,7 +9271,7 @@
         </w:tc>
         <w:tc>
           <w:tcPr>
-            <w:tcW w:w="360" w:type="dxa"/>
+            <w:tcW w:w="450" w:type="dxa"/>
           </w:tcPr>
           <w:p>
             <w:pPr>
@@ -9404,7 +9285,7 @@
         </w:tc>
         <w:tc>
           <w:tcPr>
-            <w:tcW w:w="3870" w:type="dxa"/>
+            <w:tcW w:w="4860" w:type="dxa"/>
             <w:gridSpan w:val="2"/>
           </w:tcPr>
           <w:p>
@@ -9424,7 +9305,7 @@
         </w:trPr>
         <w:tc>
           <w:tcPr>
-            <w:tcW w:w="6835" w:type="dxa"/>
+            <w:tcW w:w="5755" w:type="dxa"/>
           </w:tcPr>
           <w:p>
             <w:pPr>
@@ -12563,18 +12444,7 @@
                         <w:sz w:val="16"/>
                         <w:szCs w:val="16"/>
                       </w:rPr>
-                      <m:t>|</m:t>
-                    </m:r>
-                    <m:r>
-                      <m:rPr>
-                        <m:sty m:val="b"/>
-                      </m:rPr>
-                      <w:rPr>
-                        <w:rFonts w:ascii="Cambria Math" w:eastAsia="Calibri" w:hAnsi="Cambria Math" w:cstheme="minorHAnsi"/>
-                        <w:sz w:val="16"/>
-                        <w:szCs w:val="16"/>
-                      </w:rPr>
-                      <m:t>sin</m:t>
+                      <m:t>|sin</m:t>
                     </m:r>
                   </m:fName>
                   <m:e>
@@ -12626,18 +12496,7 @@
                         <w:sz w:val="16"/>
                         <w:szCs w:val="16"/>
                       </w:rPr>
-                      <m:t>|</m:t>
-                    </m:r>
-                    <m:r>
-                      <m:rPr>
-                        <m:sty m:val="bi"/>
-                      </m:rPr>
-                      <w:rPr>
-                        <w:rFonts w:ascii="Cambria Math" w:eastAsia="Calibri" w:hAnsi="Cambria Math" w:cstheme="minorHAnsi"/>
-                        <w:sz w:val="16"/>
-                        <w:szCs w:val="16"/>
-                      </w:rPr>
-                      <m:t xml:space="preserve"> </m:t>
+                      <m:t xml:space="preserve">| </m:t>
                     </m:r>
                   </m:e>
                 </m:func>
@@ -12647,7 +12506,7 @@
         </w:tc>
         <w:tc>
           <w:tcPr>
-            <w:tcW w:w="360" w:type="dxa"/>
+            <w:tcW w:w="450" w:type="dxa"/>
           </w:tcPr>
           <w:p>
             <w:pPr>
@@ -12661,7 +12520,7 @@
         </w:tc>
         <w:tc>
           <w:tcPr>
-            <w:tcW w:w="3870" w:type="dxa"/>
+            <w:tcW w:w="4860" w:type="dxa"/>
             <w:gridSpan w:val="2"/>
           </w:tcPr>
           <w:p>
@@ -12815,7 +12674,7 @@
         </w:trPr>
         <w:tc>
           <w:tcPr>
-            <w:tcW w:w="6835" w:type="dxa"/>
+            <w:tcW w:w="5755" w:type="dxa"/>
           </w:tcPr>
           <w:p>
             <w:pPr>
@@ -12829,7 +12688,7 @@
         </w:tc>
         <w:tc>
           <w:tcPr>
-            <w:tcW w:w="360" w:type="dxa"/>
+            <w:tcW w:w="450" w:type="dxa"/>
           </w:tcPr>
           <w:p>
             <w:pPr>
@@ -12843,7 +12702,7 @@
         </w:tc>
         <w:tc>
           <w:tcPr>
-            <w:tcW w:w="3870" w:type="dxa"/>
+            <w:tcW w:w="4860" w:type="dxa"/>
             <w:gridSpan w:val="2"/>
           </w:tcPr>
           <w:p>
@@ -12863,7 +12722,7 @@
         </w:trPr>
         <w:tc>
           <w:tcPr>
-            <w:tcW w:w="6835" w:type="dxa"/>
+            <w:tcW w:w="5755" w:type="dxa"/>
           </w:tcPr>
           <w:p>
             <w:pPr>
@@ -13241,7 +13100,7 @@
         </w:tc>
         <w:tc>
           <w:tcPr>
-            <w:tcW w:w="360" w:type="dxa"/>
+            <w:tcW w:w="450" w:type="dxa"/>
           </w:tcPr>
           <w:p>
             <w:pPr>
@@ -13255,7 +13114,7 @@
         </w:tc>
         <w:tc>
           <w:tcPr>
-            <w:tcW w:w="3870" w:type="dxa"/>
+            <w:tcW w:w="4860" w:type="dxa"/>
             <w:gridSpan w:val="2"/>
           </w:tcPr>
           <w:p>
@@ -13528,11 +13387,11 @@
       </w:tr>
       <w:tr>
         <w:trPr>
-          <w:trHeight w:val="270"/>
+          <w:trHeight w:val="440"/>
         </w:trPr>
         <w:tc>
           <w:tcPr>
-            <w:tcW w:w="6835" w:type="dxa"/>
+            <w:tcW w:w="5755" w:type="dxa"/>
           </w:tcPr>
           <w:p>
             <w:pPr>
@@ -13546,7 +13405,7 @@
         </w:tc>
         <w:tc>
           <w:tcPr>
-            <w:tcW w:w="360" w:type="dxa"/>
+            <w:tcW w:w="450" w:type="dxa"/>
           </w:tcPr>
           <w:p>
             <w:pPr>
@@ -13560,17 +13419,26 @@
         </w:tc>
         <w:tc>
           <w:tcPr>
-            <w:tcW w:w="3870" w:type="dxa"/>
+            <w:tcW w:w="4860" w:type="dxa"/>
             <w:gridSpan w:val="2"/>
           </w:tcPr>
           <w:p>
             <w:pPr>
+              <w:jc w:val="right"/>
               <w:rPr>
                 <w:rFonts w:cstheme="minorHAnsi"/>
                 <w:sz w:val="16"/>
                 <w:szCs w:val="16"/>
               </w:rPr>
             </w:pPr>
+            <w:r>
+              <w:rPr>
+                <w:rFonts w:cstheme="minorHAnsi"/>
+                <w:sz w:val="16"/>
+                <w:szCs w:val="16"/>
+              </w:rPr>
+              <w:t>Jared Fowler</w:t>
+            </w:r>
           </w:p>
         </w:tc>
       </w:tr>
@@ -13580,7 +13448,7 @@
         </w:trPr>
         <w:tc>
           <w:tcPr>
-            <w:tcW w:w="6835" w:type="dxa"/>
+            <w:tcW w:w="5755" w:type="dxa"/>
           </w:tcPr>
           <w:p>
             <w:pPr>
@@ -13827,7 +13695,7 @@
         </w:tc>
         <w:tc>
           <w:tcPr>
-            <w:tcW w:w="360" w:type="dxa"/>
+            <w:tcW w:w="450" w:type="dxa"/>
           </w:tcPr>
           <w:p>
             <w:pPr>
@@ -13841,7 +13709,7 @@
         </w:tc>
         <w:tc>
           <w:tcPr>
-            <w:tcW w:w="3870" w:type="dxa"/>
+            <w:tcW w:w="4860" w:type="dxa"/>
             <w:gridSpan w:val="2"/>
           </w:tcPr>
           <w:p>
@@ -13930,7 +13798,7 @@
         </w:trPr>
         <w:tc>
           <w:tcPr>
-            <w:tcW w:w="6835" w:type="dxa"/>
+            <w:tcW w:w="5755" w:type="dxa"/>
           </w:tcPr>
           <w:p>
             <w:pPr>
@@ -13944,7 +13812,7 @@
         </w:tc>
         <w:tc>
           <w:tcPr>
-            <w:tcW w:w="360" w:type="dxa"/>
+            <w:tcW w:w="450" w:type="dxa"/>
           </w:tcPr>
           <w:p>
             <w:pPr>
@@ -13958,7 +13826,7 @@
         </w:tc>
         <w:tc>
           <w:tcPr>
-            <w:tcW w:w="3870" w:type="dxa"/>
+            <w:tcW w:w="4860" w:type="dxa"/>
             <w:gridSpan w:val="2"/>
           </w:tcPr>
           <w:p>
@@ -13978,7 +13846,7 @@
         </w:trPr>
         <w:tc>
           <w:tcPr>
-            <w:tcW w:w="6835" w:type="dxa"/>
+            <w:tcW w:w="5755" w:type="dxa"/>
           </w:tcPr>
           <w:p>
             <w:pPr>
@@ -14002,7 +13870,6 @@
                     <w:sz w:val="16"/>
                     <w:szCs w:val="16"/>
                   </w:rPr>
-                  <w:lastRenderedPageBreak/>
                   <m:t>sin</m:t>
                 </m:r>
                 <m:sSub>
@@ -14111,7 +13978,7 @@
         </w:tc>
         <w:tc>
           <w:tcPr>
-            <w:tcW w:w="360" w:type="dxa"/>
+            <w:tcW w:w="450" w:type="dxa"/>
           </w:tcPr>
           <w:p>
             <w:pPr>
@@ -14125,7 +13992,7 @@
         </w:tc>
         <w:tc>
           <w:tcPr>
-            <w:tcW w:w="3870" w:type="dxa"/>
+            <w:tcW w:w="4860" w:type="dxa"/>
             <w:gridSpan w:val="2"/>
           </w:tcPr>
           <w:p>
@@ -14254,7 +14121,7 @@
         </w:trPr>
         <w:tc>
           <w:tcPr>
-            <w:tcW w:w="6835" w:type="dxa"/>
+            <w:tcW w:w="5755" w:type="dxa"/>
           </w:tcPr>
           <w:p>
             <w:pPr>
@@ -14268,7 +14135,7 @@
         </w:tc>
         <w:tc>
           <w:tcPr>
-            <w:tcW w:w="360" w:type="dxa"/>
+            <w:tcW w:w="450" w:type="dxa"/>
           </w:tcPr>
           <w:p>
             <w:pPr>
@@ -14282,7 +14149,7 @@
         </w:tc>
         <w:tc>
           <w:tcPr>
-            <w:tcW w:w="3870" w:type="dxa"/>
+            <w:tcW w:w="4860" w:type="dxa"/>
             <w:gridSpan w:val="2"/>
           </w:tcPr>
           <w:p>
@@ -14302,7 +14169,7 @@
         </w:trPr>
         <w:tc>
           <w:tcPr>
-            <w:tcW w:w="6835" w:type="dxa"/>
+            <w:tcW w:w="5755" w:type="dxa"/>
           </w:tcPr>
           <w:p>
             <w:pPr>
@@ -14411,7 +14278,7 @@
         </w:tc>
         <w:tc>
           <w:tcPr>
-            <w:tcW w:w="360" w:type="dxa"/>
+            <w:tcW w:w="450" w:type="dxa"/>
           </w:tcPr>
           <w:p>
             <w:pPr>
@@ -14425,7 +14292,7 @@
         </w:tc>
         <w:tc>
           <w:tcPr>
-            <w:tcW w:w="3870" w:type="dxa"/>
+            <w:tcW w:w="4860" w:type="dxa"/>
             <w:gridSpan w:val="2"/>
           </w:tcPr>
           <w:p>
@@ -14453,7 +14320,7 @@
         </w:trPr>
         <w:tc>
           <w:tcPr>
-            <w:tcW w:w="6835" w:type="dxa"/>
+            <w:tcW w:w="5755" w:type="dxa"/>
           </w:tcPr>
           <w:p>
             <w:pPr>
@@ -14467,7 +14334,7 @@
         </w:tc>
         <w:tc>
           <w:tcPr>
-            <w:tcW w:w="360" w:type="dxa"/>
+            <w:tcW w:w="450" w:type="dxa"/>
           </w:tcPr>
           <w:p>
             <w:pPr>
@@ -14481,7 +14348,7 @@
         </w:tc>
         <w:tc>
           <w:tcPr>
-            <w:tcW w:w="3870" w:type="dxa"/>
+            <w:tcW w:w="4860" w:type="dxa"/>
             <w:gridSpan w:val="2"/>
           </w:tcPr>
           <w:p>
@@ -14501,7 +14368,7 @@
         </w:trPr>
         <w:tc>
           <w:tcPr>
-            <w:tcW w:w="6835" w:type="dxa"/>
+            <w:tcW w:w="5755" w:type="dxa"/>
           </w:tcPr>
           <w:p>
             <w:pPr>
@@ -14727,7 +14594,7 @@
         </w:tc>
         <w:tc>
           <w:tcPr>
-            <w:tcW w:w="360" w:type="dxa"/>
+            <w:tcW w:w="450" w:type="dxa"/>
           </w:tcPr>
           <w:p>
             <w:pPr>
@@ -14741,7 +14608,7 @@
         </w:tc>
         <w:tc>
           <w:tcPr>
-            <w:tcW w:w="3870" w:type="dxa"/>
+            <w:tcW w:w="4860" w:type="dxa"/>
             <w:gridSpan w:val="2"/>
           </w:tcPr>
           <w:p>
@@ -15534,7 +15401,7 @@
 </file>
 
 <file path=customXml/itemProps1.xml><?xml version="1.0" encoding="utf-8"?>
-<ds:datastoreItem xmlns:ds="http://schemas.openxmlformats.org/officeDocument/2006/customXml" ds:itemID="{8AB06BF4-948D-4E35-AAD9-7113685FD3D2}">
+<ds:datastoreItem xmlns:ds="http://schemas.openxmlformats.org/officeDocument/2006/customXml" ds:itemID="{F7189491-3B81-426D-9762-E09804B54A6E}">
   <ds:schemaRefs>
     <ds:schemaRef ds:uri="http://schemas.openxmlformats.org/officeDocument/2006/bibliography"/>
   </ds:schemaRefs>

</xml_diff>